<commit_message>
Add title and other things
</commit_message>
<xml_diff>
--- a/MyThesis_final.docx
+++ b/MyThesis_final.docx
@@ -43,7 +43,7 @@
           <w:b/>
           <w:sz w:val="36"/>
         </w:rPr>
-        <w:t xml:space="preserve">Work Complexity of the Finnish Workforce in the Age of </w:t>
+        <w:t>AI Technologies and Workforce Skills; Analysis of</w:t>
       </w:r>
       <w:r>
         <w:rPr>
@@ -51,7 +51,7 @@
           <w:b/>
           <w:sz w:val="36"/>
         </w:rPr>
-        <w:t>AI</w:t>
+        <w:t xml:space="preserve"> Repeated Cross-sectional Surveys (2018-202</w:t>
       </w:r>
       <w:r>
         <w:rPr>
@@ -59,7 +59,7 @@
           <w:b/>
           <w:sz w:val="36"/>
         </w:rPr>
-        <w:t xml:space="preserve"> </w:t>
+        <w:t>2</w:t>
       </w:r>
       <w:r>
         <w:rPr>
@@ -67,15 +67,7 @@
           <w:b/>
           <w:sz w:val="36"/>
         </w:rPr>
-        <w:t>Technologies</w:t>
-      </w:r>
-      <w:r>
-        <w:rPr>
-          <w:rFonts w:ascii="Arial" w:hAnsi="Arial"/>
-          <w:b/>
-          <w:sz w:val="36"/>
-        </w:rPr>
-        <w:t>; Evidence from Repeated Cross-sectional Surveys (2018-2024)</w:t>
+        <w:t>)</w:t>
       </w:r>
     </w:p>
     <w:p>
@@ -220,13 +212,13 @@
         <w:jc w:val="right"/>
       </w:pPr>
       <w:r>
-        <w:t>24</w:t>
+        <w:t>08</w:t>
       </w:r>
       <w:r>
         <w:t>.</w:t>
       </w:r>
       <w:r>
-        <w:t>09</w:t>
+        <w:t>10</w:t>
       </w:r>
       <w:r>
         <w:t>.20</w:t>
@@ -443,49 +435,49 @@
           <w:bCs/>
           <w:lang w:val="en-US"/>
         </w:rPr>
-        <w:t>Work Complexity of the Finnish Workforce in the Age of A</w:t>
+        <w:t xml:space="preserve">AI Technologies and Workforce Skills; Analysis of </w:t>
       </w:r>
       <w:r>
         <w:rPr>
           <w:bCs/>
           <w:lang w:val="en-US"/>
         </w:rPr>
-        <w:t>I Technologies</w:t>
+        <w:t>Repeated Cross-sectional Survey</w:t>
       </w:r>
       <w:r>
         <w:rPr>
           <w:bCs/>
           <w:lang w:val="en-US"/>
         </w:rPr>
-        <w:t>; Evidence from Repeated Cross-sectional Survey</w:t>
+        <w:t>s</w:t>
       </w:r>
       <w:r>
         <w:rPr>
           <w:bCs/>
           <w:lang w:val="en-US"/>
         </w:rPr>
-        <w:t>s</w:t>
+        <w:t xml:space="preserve"> </w:t>
       </w:r>
       <w:r>
         <w:rPr>
           <w:bCs/>
           <w:lang w:val="en-US"/>
         </w:rPr>
-        <w:t xml:space="preserve"> </w:t>
+        <w:t>(</w:t>
       </w:r>
       <w:r>
         <w:rPr>
           <w:bCs/>
           <w:lang w:val="en-US"/>
         </w:rPr>
-        <w:t>(</w:t>
+        <w:t>2018-202</w:t>
       </w:r>
       <w:r>
         <w:rPr>
           <w:bCs/>
           <w:lang w:val="en-US"/>
         </w:rPr>
-        <w:t>2018-2024</w:t>
+        <w:t>2</w:t>
       </w:r>
       <w:r>
         <w:rPr>
@@ -550,7 +542,28 @@
           <w:bCs/>
           <w:lang w:val="en-US"/>
         </w:rPr>
-        <w:t>24.09.2024</w:t>
+        <w:t>08</w:t>
+      </w:r>
+      <w:r>
+        <w:rPr>
+          <w:bCs/>
+          <w:lang w:val="en-US"/>
+        </w:rPr>
+        <w:t>.</w:t>
+      </w:r>
+      <w:r>
+        <w:rPr>
+          <w:bCs/>
+          <w:lang w:val="en-US"/>
+        </w:rPr>
+        <w:t>10</w:t>
+      </w:r>
+      <w:r>
+        <w:rPr>
+          <w:bCs/>
+          <w:lang w:val="en-US"/>
+        </w:rPr>
+        <w:t>.2024</w:t>
       </w:r>
     </w:p>
     <w:p>
@@ -567,13 +580,27 @@
         </w:rPr>
         <w:t>Number of pages:</w:t>
       </w:r>
-    </w:p>
-    <w:p>
-      <w:pPr>
+      <w:r>
+        <w:rPr>
+          <w:b/>
+          <w:lang w:val="en-US"/>
+        </w:rPr>
+        <w:t xml:space="preserve"> </w:t>
+      </w:r>
+      <w:r>
         <w:rPr>
           <w:bCs/>
           <w:lang w:val="en-US"/>
         </w:rPr>
+        <w:t>50</w:t>
+      </w:r>
+    </w:p>
+    <w:p>
+      <w:pPr>
+        <w:rPr>
+          <w:bCs/>
+          <w:lang w:val="en-US"/>
+        </w:rPr>
       </w:pPr>
       <w:r>
         <w:rPr>
@@ -587,14 +614,175 @@
           <w:bCs/>
           <w:lang w:val="en-US"/>
         </w:rPr>
-        <w:t xml:space="preserve"> Technology, Artificial Intelligence, Labor force skills, Work</w:t>
+        <w:t xml:space="preserve"> </w:t>
       </w:r>
       <w:r>
         <w:rPr>
           <w:bCs/>
           <w:lang w:val="en-US"/>
         </w:rPr>
-        <w:t xml:space="preserve"> Complexity, Survey Data</w:t>
+        <w:t>t</w:t>
+      </w:r>
+      <w:r>
+        <w:rPr>
+          <w:bCs/>
+          <w:lang w:val="en-US"/>
+        </w:rPr>
+        <w:t xml:space="preserve">echnology, </w:t>
+      </w:r>
+      <w:r>
+        <w:rPr>
+          <w:bCs/>
+          <w:lang w:val="en-US"/>
+        </w:rPr>
+        <w:t>a</w:t>
+      </w:r>
+      <w:r>
+        <w:rPr>
+          <w:bCs/>
+          <w:lang w:val="en-US"/>
+        </w:rPr>
+        <w:t xml:space="preserve">rtificial </w:t>
+      </w:r>
+      <w:r>
+        <w:rPr>
+          <w:bCs/>
+          <w:lang w:val="en-US"/>
+        </w:rPr>
+        <w:t>i</w:t>
+      </w:r>
+      <w:r>
+        <w:rPr>
+          <w:bCs/>
+          <w:lang w:val="en-US"/>
+        </w:rPr>
+        <w:t xml:space="preserve">ntelligence, </w:t>
+      </w:r>
+      <w:r>
+        <w:rPr>
+          <w:bCs/>
+          <w:lang w:val="en-US"/>
+        </w:rPr>
+        <w:t>w</w:t>
+      </w:r>
+      <w:r>
+        <w:rPr>
+          <w:bCs/>
+          <w:lang w:val="en-US"/>
+        </w:rPr>
+        <w:t>ork</w:t>
+      </w:r>
+      <w:r>
+        <w:rPr>
+          <w:bCs/>
+          <w:lang w:val="en-US"/>
+        </w:rPr>
+        <w:t xml:space="preserve">force </w:t>
+      </w:r>
+      <w:r>
+        <w:rPr>
+          <w:bCs/>
+          <w:lang w:val="en-US"/>
+        </w:rPr>
+        <w:t>s</w:t>
+      </w:r>
+      <w:r>
+        <w:rPr>
+          <w:bCs/>
+          <w:lang w:val="en-US"/>
+        </w:rPr>
+        <w:t>kills</w:t>
+      </w:r>
+      <w:r>
+        <w:rPr>
+          <w:bCs/>
+          <w:lang w:val="en-US"/>
+        </w:rPr>
+        <w:t xml:space="preserve">, </w:t>
+      </w:r>
+      <w:r>
+        <w:rPr>
+          <w:bCs/>
+          <w:lang w:val="en-US"/>
+        </w:rPr>
+        <w:t>w</w:t>
+      </w:r>
+      <w:r>
+        <w:rPr>
+          <w:bCs/>
+          <w:lang w:val="en-US"/>
+        </w:rPr>
+        <w:t xml:space="preserve">ork </w:t>
+      </w:r>
+      <w:r>
+        <w:rPr>
+          <w:bCs/>
+          <w:lang w:val="en-US"/>
+        </w:rPr>
+        <w:t>c</w:t>
+      </w:r>
+      <w:r>
+        <w:rPr>
+          <w:bCs/>
+          <w:lang w:val="en-US"/>
+        </w:rPr>
+        <w:t xml:space="preserve">omplexity </w:t>
+      </w:r>
+      <w:r>
+        <w:rPr>
+          <w:bCs/>
+          <w:lang w:val="en-US"/>
+        </w:rPr>
+        <w:t>i</w:t>
+      </w:r>
+      <w:r>
+        <w:rPr>
+          <w:bCs/>
+          <w:lang w:val="en-US"/>
+        </w:rPr>
+        <w:t xml:space="preserve">ndex, </w:t>
+      </w:r>
+      <w:r>
+        <w:rPr>
+          <w:bCs/>
+          <w:lang w:val="en-US"/>
+        </w:rPr>
+        <w:t>r</w:t>
+      </w:r>
+      <w:r>
+        <w:rPr>
+          <w:bCs/>
+          <w:lang w:val="en-US"/>
+        </w:rPr>
+        <w:t xml:space="preserve">epeated </w:t>
+      </w:r>
+      <w:r>
+        <w:rPr>
+          <w:bCs/>
+          <w:lang w:val="en-US"/>
+        </w:rPr>
+        <w:t>c</w:t>
+      </w:r>
+      <w:r>
+        <w:rPr>
+          <w:bCs/>
+          <w:lang w:val="en-US"/>
+        </w:rPr>
+        <w:t xml:space="preserve">ross-sectional </w:t>
+      </w:r>
+      <w:r>
+        <w:rPr>
+          <w:bCs/>
+          <w:lang w:val="en-US"/>
+        </w:rPr>
+        <w:t>s</w:t>
+      </w:r>
+      <w:r>
+        <w:rPr>
+          <w:bCs/>
+          <w:lang w:val="en-US"/>
+        </w:rPr>
+        <w:t xml:space="preserve">urvey </w:t>
       </w:r>
     </w:p>
     <w:p>
@@ -5254,7 +5442,43 @@
         <w:rPr>
           <w:lang w:bidi="fa-IR"/>
         </w:rPr>
-        <w:t>. The Introduction provides an overview of the research topic, highlights the research stance, and discusses the necessity and significance of the topic for contemporary societies and the field of Social Data Science</w:t>
+        <w:t xml:space="preserve">. The Introduction provides an overview of the research topic, </w:t>
+      </w:r>
+      <w:r>
+        <w:rPr>
+          <w:lang w:bidi="fa-IR"/>
+        </w:rPr>
+        <w:t>clarifies</w:t>
+      </w:r>
+      <w:r>
+        <w:rPr>
+          <w:lang w:bidi="fa-IR"/>
+        </w:rPr>
+        <w:t xml:space="preserve"> the </w:t>
+      </w:r>
+      <w:r>
+        <w:rPr>
+          <w:lang w:bidi="fa-IR"/>
+        </w:rPr>
+        <w:t>research's</w:t>
+      </w:r>
+      <w:r>
+        <w:rPr>
+          <w:lang w:bidi="fa-IR"/>
+        </w:rPr>
+        <w:t xml:space="preserve"> </w:t>
+      </w:r>
+      <w:r>
+        <w:rPr>
+          <w:lang w:bidi="fa-IR"/>
+        </w:rPr>
+        <w:t>theoretical perspective</w:t>
+      </w:r>
+      <w:r>
+        <w:rPr>
+          <w:lang w:bidi="fa-IR"/>
+        </w:rPr>
+        <w:t>, and discusses the necessity and significance of the topic for contemporary societies and the field of Social Data Science</w:t>
       </w:r>
       <w:r>
         <w:rPr>
@@ -5328,7 +5552,25 @@
         <w:rPr>
           <w:lang w:bidi="fa-IR"/>
         </w:rPr>
-        <w:t xml:space="preserve"> summarizes the key findings, discusses research limitations, and explores policy implications.</w:t>
+        <w:t xml:space="preserve"> summarizes the key findings, </w:t>
+      </w:r>
+      <w:r>
+        <w:rPr>
+          <w:lang w:bidi="fa-IR"/>
+        </w:rPr>
+        <w:t xml:space="preserve">highlights thesis contributions to the field, and </w:t>
+      </w:r>
+      <w:r>
+        <w:rPr>
+          <w:lang w:bidi="fa-IR"/>
+        </w:rPr>
+        <w:t>discusses research limitations</w:t>
+      </w:r>
+      <w:r>
+        <w:rPr>
+          <w:lang w:bidi="fa-IR"/>
+        </w:rPr>
+        <w:t>.</w:t>
       </w:r>
     </w:p>
     <w:p>
@@ -5364,13 +5606,111 @@
     </w:p>
     <w:p>
       <w:pPr>
+        <w:pStyle w:val="BodyText1"/>
+      </w:pPr>
+      <w:r>
+        <w:t xml:space="preserve">This literature review </w:t>
+      </w:r>
+      <w:r>
+        <w:t>seeks</w:t>
+      </w:r>
+      <w:r>
+        <w:t xml:space="preserve"> to </w:t>
+      </w:r>
+      <w:r>
+        <w:t>examine</w:t>
+      </w:r>
+      <w:r>
+        <w:t xml:space="preserve"> the</w:t>
+      </w:r>
+      <w:r>
+        <w:t xml:space="preserve"> most influential theories</w:t>
+      </w:r>
+      <w:r>
+        <w:t xml:space="preserve"> and empirical </w:t>
+      </w:r>
+      <w:r>
+        <w:t>research</w:t>
+      </w:r>
+      <w:r>
+        <w:t xml:space="preserve"> that have </w:t>
+      </w:r>
+      <w:r>
+        <w:t>contributed to our understanding of</w:t>
+      </w:r>
+      <w:r>
+        <w:t xml:space="preserve"> the</w:t>
+      </w:r>
+      <w:r>
+        <w:t xml:space="preserve"> complex </w:t>
+      </w:r>
+      <w:r>
+        <w:t>interplay</w:t>
+      </w:r>
+      <w:r>
+        <w:t xml:space="preserve"> between </w:t>
+      </w:r>
+      <w:r>
+        <w:t xml:space="preserve">technology </w:t>
+      </w:r>
+      <w:bookmarkStart w:id="6" w:name="_Toc179233223"/>
+      <w:r>
+        <w:t>and human labor</w:t>
+      </w:r>
+      <w:r>
+        <w:t xml:space="preserve"> by offering</w:t>
+      </w:r>
+      <w:r>
+        <w:t xml:space="preserve"> </w:t>
+      </w:r>
+      <w:r>
+        <w:t xml:space="preserve">valuable </w:t>
+      </w:r>
+      <w:r>
+        <w:t>analytical</w:t>
+      </w:r>
+      <w:r>
+        <w:t xml:space="preserve"> </w:t>
+      </w:r>
+      <w:r>
+        <w:t>frameworks</w:t>
+      </w:r>
+      <w:r>
+        <w:t>,</w:t>
+      </w:r>
+      <w:r>
+        <w:t xml:space="preserve"> concepts</w:t>
+      </w:r>
+      <w:r>
+        <w:t>,</w:t>
+      </w:r>
+      <w:r>
+        <w:t xml:space="preserve"> </w:t>
+      </w:r>
+      <w:r>
+        <w:t>or</w:t>
+      </w:r>
+      <w:r>
+        <w:t xml:space="preserve"> method</w:t>
+      </w:r>
+      <w:r>
+        <w:t>olog</w:t>
+      </w:r>
+      <w:r>
+        <w:t>ies</w:t>
+      </w:r>
+      <w:r>
+        <w:t xml:space="preserve">. </w:t>
+      </w:r>
+    </w:p>
+    <w:bookmarkEnd w:id="6"/>
+    <w:p>
+      <w:pPr>
         <w:pStyle w:val="Heading2"/>
       </w:pPr>
-      <w:bookmarkStart w:id="6" w:name="_Toc179233223"/>
-      <w:r>
-        <w:t>Theoretical background</w:t>
-      </w:r>
-      <w:bookmarkEnd w:id="6"/>
+      <w:r>
+        <w:t>Empirical background</w:t>
+      </w:r>
     </w:p>
     <w:p>
       <w:pPr>
@@ -5417,7 +5757,11 @@
         <w:pStyle w:val="BodyText1"/>
       </w:pPr>
       <w:r>
-        <w:t>Despite the dominance of degrading and deskilling arguments in the 1970s, empirical evidence appeared in the literature that showed an upward trend in workforce skills (Adler,2004). This body of empirical research discovered that the workforce skills have been upgraded over a longer term and in the aggregate. Digging into historical data revealed an evolution in the occupational distribution of the workforce with professional and technical occupations growing from 4% in 1900 to 16% in 2000. Some scholars cited the significant growth in the average education level of the workforce as an indicator of skill upgrading. Based on U.S. data, they reported that the population of high school graduates increased from 6% in 1900 to over 80% by the end of the century. Relying on these evidences, a considerable number of researchers, mostly among economists, concluded that technological advancement in a capitalistic context increases the demand for more skilled workers, suggesting that technology and human skills are complements rather than substitutes.</w:t>
+        <w:t xml:space="preserve">Despite the dominance of degrading and deskilling arguments in the 1970s, empirical evidence appeared in the literature that showed an upward trend in workforce skills (Adler,2004). This body of empirical research discovered that the workforce skills have been upgraded over a longer term and in the aggregate. Digging into historical data revealed an evolution in the occupational distribution of the workforce with professional and technical occupations growing from 4% in 1900 to 16% in 2000. Some scholars cited the significant growth in the average education level of the workforce as an indicator of skill upgrading. Based on U.S. data, they reported that </w:t>
+      </w:r>
+      <w:r>
+        <w:lastRenderedPageBreak/>
+        <w:t>the population of high school graduates increased from 6% in 1900 to over 80% by the end of the century. Relying on these evidences, a considerable number of researchers, mostly among economists, concluded that technological advancement in a capitalistic context increases the demand for more skilled workers, suggesting that technology and human skills are complements rather than substitutes.</w:t>
       </w:r>
       <w:r>
         <w:t xml:space="preserve"> (Adler, 2004)</w:t>
@@ -5428,31 +5772,31 @@
         <w:pStyle w:val="BodyText1"/>
       </w:pPr>
       <w:r>
+        <w:t>Expanding empirical research within Labor Process Theory revealed a third trend known as skill polarization. Unlike deskilling and upskilling arguments, which both identified unidirectional trends, researchers began to observe a binomial distribution of occupations. In this distribution, low-skilled and high-skilled occupations grew at the expense of disappearing middle-skilled occupations. The polarization argument gained prominence in the early 2000s when computer technology was evolving the work process. Due to its serious implications for wage gaps and societal inequality, numerous theoretical and empirical studies have delved into this phenomenon. Among the root causes of polarization, technological development stands out.</w:t>
+      </w:r>
+    </w:p>
+    <w:p>
+      <w:pPr>
+        <w:pStyle w:val="BodyText1"/>
+      </w:pPr>
+      <w:r>
+        <w:t xml:space="preserve">In their groundbreaking research, ‘The Skill Content of Recent Technological Change: An Empirical Exploration’ (2003), David H. Autor and his colleagues made significant contributions to understanding the impact of technology on human skills. Rather than relying on education or occupation as proxies for skill, they delved into the actual content of tasks performed by workers. Their central argument was that computer-powered technologies show a bias toward routine tasks. By routine tasks, they meant limited, well-defined tasks that can be turned into programmable rules such as organizing, storing, retrieving, and manipulating information. Accordingly, they anticipated that computers would replace workers engaged in routine tasks—whether manual or cognitive—while simultaneously complementing workers in nonroutine tasks. (Autor et.al, 2003). </w:t>
+      </w:r>
+    </w:p>
+    <w:p>
+      <w:pPr>
+        <w:pStyle w:val="BodyText1"/>
+      </w:pPr>
+      <w:r>
+        <w:t>Analyzing task content within occupation categories, they discovered that routine tasks have been most prevalent in middle-level occupations, such as clerical and administrative roles. Consequently, computer technologies tend to substitute middle-skilled workers. Meanwhile, the demand for high-skilled workers engaged in analytical and interactive tasks rapidly grows. Low-skilled workers performing dynamic manual tasks also remain in demand, as these tasks leave limited opportunities for codification. (Autor, et. all, 2003).</w:t>
+      </w:r>
+    </w:p>
+    <w:p>
+      <w:pPr>
+        <w:pStyle w:val="BodyText1"/>
+      </w:pPr>
+      <w:r>
         <w:lastRenderedPageBreak/>
-        <w:t>Expanding empirical research within Labor Process Theory revealed a third trend known as skill polarization. Unlike deskilling and upskilling arguments, which both identified unidirectional trends, researchers began to observe a binomial distribution of occupations. In this distribution, low-skilled and high-skilled occupations grew at the expense of disappearing middle-skilled occupations. The polarization argument gained prominence in the early 2000s when computer technology was evolving the work process. Due to its serious implications for wage gaps and societal inequality, numerous theoretical and empirical studies have delved into this phenomenon. Among the root causes of polarization, technological development stands out.</w:t>
-      </w:r>
-    </w:p>
-    <w:p>
-      <w:pPr>
-        <w:pStyle w:val="BodyText1"/>
-      </w:pPr>
-      <w:r>
-        <w:t xml:space="preserve">In their groundbreaking research, ‘The Skill Content of Recent Technological Change: An Empirical Exploration’ (2003), David H. Autor and his colleagues made significant contributions to understanding the impact of technology on human skills. Rather than relying on education or occupation as proxies for skill, they delved into the actual content of tasks performed by workers. Their central argument was that computer-powered technologies show a bias toward routine tasks. By routine tasks, they meant limited, well-defined tasks that can be turned into programmable rules such as organizing, storing, retrieving, and manipulating information. Accordingly, they anticipated that computers would replace workers engaged in routine tasks—whether manual or cognitive—while simultaneously complementing workers in nonroutine tasks. (Autor et.al, 2003). </w:t>
-      </w:r>
-    </w:p>
-    <w:p>
-      <w:pPr>
-        <w:pStyle w:val="BodyText1"/>
-      </w:pPr>
-      <w:r>
-        <w:t>Analyzing task content within occupation categories, they discovered that routine tasks have been most prevalent in middle-level occupations, such as clerical and administrative roles. Consequently, computer technologies tend to substitute middle-skilled workers. Meanwhile, the demand for high-skilled workers engaged in analytical and interactive tasks rapidly grows. Low-skilled workers performing dynamic manual tasks also remain in demand, as these tasks leave limited opportunities for codification. (Autor, et. all, 2003).</w:t>
-      </w:r>
-    </w:p>
-    <w:p>
-      <w:pPr>
-        <w:pStyle w:val="BodyText1"/>
-      </w:pPr>
-      <w:r>
         <w:t>The concepts of deskilling, upskilling, and skill polarization captured significant interest and directed extensive empirical studies toward investigating trends in local labor markets. Beyond providing insightful knowledge about the workforce situation across different national contexts, this research strand also contributed to our understanding of how workforce skills can be effectively measured. The challenges related to skill measurement will be discussed subsequently.</w:t>
       </w:r>
     </w:p>
@@ -5466,22 +5810,375 @@
       <w:bookmarkEnd w:id="8"/>
       <w:bookmarkEnd w:id="9"/>
       <w:r>
+        <w:t xml:space="preserve">Social </w:t>
+      </w:r>
+      <w:r>
+        <w:t>S</w:t>
+      </w:r>
+      <w:r>
+        <w:t xml:space="preserve">haping of </w:t>
+      </w:r>
+      <w:r>
+        <w:t>T</w:t>
+      </w:r>
+      <w:r>
+        <w:t>echnology</w:t>
+      </w:r>
+      <w:bookmarkEnd w:id="10"/>
+    </w:p>
+    <w:p>
+      <w:pPr>
+        <w:pStyle w:val="BodyText1"/>
+        <w:rPr>
+          <w:lang w:val="en-US" w:bidi="fa-IR"/>
+        </w:rPr>
+      </w:pPr>
+      <w:r>
+        <w:rPr>
+          <w:lang w:val="en-US" w:bidi="fa-IR"/>
+        </w:rPr>
+        <w:t xml:space="preserve">Another influential paradigm for understanding the relationship between technology and human work is the Social Shaping of Technology (SST) that emerged in the 1980s. SST </w:t>
+      </w:r>
+      <w:r>
+        <w:rPr>
+          <w:lang w:val="en-US" w:bidi="fa-IR"/>
+        </w:rPr>
+        <w:t>challenges</w:t>
+      </w:r>
+      <w:r>
+        <w:rPr>
+          <w:lang w:val="en-US" w:bidi="fa-IR"/>
+        </w:rPr>
+        <w:t xml:space="preserve"> the technological determinism underpinning the Labor Process Theory and similar viewpoints. </w:t>
+      </w:r>
+    </w:p>
+    <w:p>
+      <w:pPr>
+        <w:pStyle w:val="BodyText1"/>
+        <w:rPr>
+          <w:lang w:val="en-US" w:bidi="fa-IR"/>
+        </w:rPr>
+      </w:pPr>
+      <w:r>
+        <w:rPr>
+          <w:lang w:val="en-US" w:bidi="fa-IR"/>
+        </w:rPr>
+        <w:t xml:space="preserve">In a deterministic view of technology, changes occur due to scientific innovations or </w:t>
+      </w:r>
+      <w:r>
+        <w:rPr>
+          <w:lang w:val="en-US" w:bidi="fa-IR"/>
+        </w:rPr>
+        <w:t>internal technical</w:t>
+      </w:r>
+      <w:r>
+        <w:rPr>
+          <w:lang w:val="en-US" w:bidi="fa-IR"/>
+        </w:rPr>
+        <w:t xml:space="preserve"> logic, and these changes subsequently impact society in specific ways. However, the social shaping approach recognizes that technology is intertwined with society. It is not a neutral entity, and technological changes do not follow purely engineering logic. Instead, they are influenced by social </w:t>
+      </w:r>
+      <w:r>
+        <w:rPr>
+          <w:lang w:val="en-US" w:bidi="fa-IR"/>
+        </w:rPr>
+        <w:t xml:space="preserve">circumstances </w:t>
+      </w:r>
+      <w:r>
+        <w:rPr>
+          <w:lang w:val="en-US" w:bidi="fa-IR"/>
+        </w:rPr>
+        <w:t>and aligned with specific patterns of social relations.</w:t>
+      </w:r>
+      <w:r>
+        <w:rPr>
+          <w:lang w:val="en-US" w:bidi="fa-IR"/>
+        </w:rPr>
+        <w:t xml:space="preserve"> Therefore</w:t>
+      </w:r>
+      <w:r>
+        <w:t xml:space="preserve"> </w:t>
+      </w:r>
+      <w:r>
+        <w:rPr>
+          <w:lang w:val="en-US" w:bidi="fa-IR"/>
+        </w:rPr>
+        <w:t xml:space="preserve">technological changes are not independent, autonomous forces </w:t>
+      </w:r>
+      <w:r>
+        <w:rPr>
+          <w:lang w:val="en-US" w:bidi="fa-IR"/>
+        </w:rPr>
+        <w:t>that affect</w:t>
+      </w:r>
+      <w:r>
+        <w:rPr>
+          <w:lang w:val="en-US" w:bidi="fa-IR"/>
+        </w:rPr>
+        <w:t xml:space="preserve"> society from the outside</w:t>
+      </w:r>
+      <w:r>
+        <w:rPr>
+          <w:lang w:val="en-US" w:bidi="fa-IR"/>
+        </w:rPr>
+        <w:t>. R</w:t>
+      </w:r>
+      <w:r>
+        <w:rPr>
+          <w:lang w:val="en-US" w:bidi="fa-IR"/>
+        </w:rPr>
+        <w:t>ather, they are shaped by and within social contexts</w:t>
+      </w:r>
+      <w:r>
+        <w:rPr>
+          <w:lang w:val="en-US" w:bidi="fa-IR"/>
+        </w:rPr>
+        <w:t xml:space="preserve"> (</w:t>
+      </w:r>
+      <w:r>
+        <w:rPr>
+          <w:lang w:val="en-US" w:bidi="fa-IR"/>
+        </w:rPr>
+        <w:t>MacKenzie</w:t>
+      </w:r>
+      <w:r>
+        <w:rPr>
+          <w:lang w:val="en-US" w:bidi="fa-IR"/>
+        </w:rPr>
+        <w:t xml:space="preserve"> &amp; Wajcman, 1999).</w:t>
+      </w:r>
+    </w:p>
+    <w:p>
+      <w:pPr>
+        <w:pStyle w:val="BodyText1"/>
+        <w:rPr>
+          <w:lang w:val="en-US" w:bidi="fa-IR"/>
+        </w:rPr>
+      </w:pPr>
+      <w:r>
+        <w:rPr>
+          <w:lang w:val="en-US" w:bidi="fa-IR"/>
+        </w:rPr>
+        <w:t xml:space="preserve">In his important article </w:t>
+      </w:r>
+      <w:r>
+        <w:rPr>
+          <w:lang w:val="en-US" w:bidi="fa-IR"/>
+        </w:rPr>
+        <w:t xml:space="preserve">New </w:t>
+      </w:r>
+      <w:r>
+        <w:rPr>
+          <w:lang w:val="en-US" w:bidi="fa-IR"/>
+        </w:rPr>
+        <w:t>C</w:t>
+      </w:r>
+      <w:r>
+        <w:rPr>
+          <w:lang w:val="en-US" w:bidi="fa-IR"/>
+        </w:rPr>
+        <w:t xml:space="preserve">onnections: </w:t>
+      </w:r>
+      <w:r>
+        <w:rPr>
+          <w:lang w:val="en-US" w:bidi="fa-IR"/>
+        </w:rPr>
+        <w:t>S</w:t>
+      </w:r>
+      <w:r>
+        <w:rPr>
+          <w:lang w:val="en-US" w:bidi="fa-IR"/>
+        </w:rPr>
+        <w:t xml:space="preserve">ocial </w:t>
+      </w:r>
+      <w:r>
+        <w:rPr>
+          <w:lang w:val="en-US" w:bidi="fa-IR"/>
+        </w:rPr>
+        <w:t>S</w:t>
+      </w:r>
+      <w:r>
+        <w:rPr>
+          <w:lang w:val="en-US" w:bidi="fa-IR"/>
+        </w:rPr>
+        <w:t xml:space="preserve">tudies of </w:t>
+      </w:r>
+      <w:r>
+        <w:rPr>
+          <w:lang w:val="en-US" w:bidi="fa-IR"/>
+        </w:rPr>
+        <w:t>S</w:t>
+      </w:r>
+      <w:r>
+        <w:rPr>
+          <w:lang w:val="en-US" w:bidi="fa-IR"/>
+        </w:rPr>
+        <w:t>cience and</w:t>
+      </w:r>
+      <w:r>
+        <w:rPr>
+          <w:lang w:val="en-US" w:bidi="fa-IR"/>
+        </w:rPr>
+        <w:t xml:space="preserve"> T</w:t>
+      </w:r>
+      <w:r>
+        <w:rPr>
+          <w:lang w:val="en-US" w:bidi="fa-IR"/>
+        </w:rPr>
+        <w:t xml:space="preserve">echnology and </w:t>
+      </w:r>
+      <w:r>
+        <w:rPr>
+          <w:lang w:val="en-US" w:bidi="fa-IR"/>
+        </w:rPr>
+        <w:t>S</w:t>
+      </w:r>
+      <w:r>
+        <w:rPr>
+          <w:lang w:val="en-US" w:bidi="fa-IR"/>
+        </w:rPr>
+        <w:t xml:space="preserve">tudies of </w:t>
+      </w:r>
+      <w:r>
+        <w:rPr>
+          <w:lang w:val="en-US" w:bidi="fa-IR"/>
+        </w:rPr>
+        <w:t>W</w:t>
+      </w:r>
+      <w:r>
+        <w:rPr>
+          <w:lang w:val="en-US" w:bidi="fa-IR"/>
+        </w:rPr>
+        <w:t>or</w:t>
+      </w:r>
+      <w:r>
+        <w:rPr>
+          <w:lang w:val="en-US" w:bidi="fa-IR"/>
+        </w:rPr>
+        <w:t xml:space="preserve">k (2006), Judy Wajcman discussed that studies of work have long been under the dominance of technological determinism which considers human labor as a passive factor merely reacting to ever-advancing technology. He argued that predictions of the future of work, whether optimistic accounts of upgrading or pessimistic accounts of degrading and polarizing trends, often overlook the potential role of social forces in revising the direction of technological advancements. Thus narrowing the possibilities for democratic engagement with technology. (Wajcman, 2006, p. 774) </w:t>
+      </w:r>
+    </w:p>
+    <w:p>
+      <w:pPr>
+        <w:pStyle w:val="BodyText1"/>
+        <w:rPr>
+          <w:lang w:val="en-US" w:bidi="fa-IR"/>
+        </w:rPr>
+      </w:pPr>
+      <w:r>
+        <w:rPr>
+          <w:lang w:val="en-US" w:bidi="fa-IR"/>
+        </w:rPr>
+        <w:t>In contrast, SST encourages viewing technology as a socio-technical entity that both shapes and is shaped by the existing social, cultural, and political patterns. D</w:t>
+      </w:r>
+      <w:r>
+        <w:rPr>
+          <w:lang w:val="en-US" w:bidi="fa-IR"/>
+        </w:rPr>
+        <w:t xml:space="preserve">eveloping and deploying new technologies </w:t>
+      </w:r>
+      <w:r>
+        <w:rPr>
+          <w:lang w:val="en-US" w:bidi="fa-IR"/>
+        </w:rPr>
+        <w:t>involves</w:t>
+      </w:r>
+      <w:r>
+        <w:rPr>
+          <w:lang w:val="en-US" w:bidi="fa-IR"/>
+        </w:rPr>
+        <w:t xml:space="preserve"> </w:t>
+      </w:r>
+      <w:r>
+        <w:rPr>
+          <w:lang w:val="en-US" w:bidi="fa-IR"/>
+        </w:rPr>
+        <w:t>deciding</w:t>
+      </w:r>
+      <w:r>
+        <w:rPr>
+          <w:lang w:val="en-US" w:bidi="fa-IR"/>
+        </w:rPr>
+        <w:t xml:space="preserve"> among various </w:t>
+      </w:r>
+      <w:r>
+        <w:rPr>
+          <w:lang w:val="en-US" w:bidi="fa-IR"/>
+        </w:rPr>
         <w:lastRenderedPageBreak/>
-        <w:t xml:space="preserve">Social </w:t>
-      </w:r>
-      <w:r>
-        <w:t>S</w:t>
-      </w:r>
-      <w:r>
-        <w:t xml:space="preserve">haping of </w:t>
-      </w:r>
-      <w:r>
-        <w:t>T</w:t>
-      </w:r>
-      <w:r>
-        <w:t>echnology</w:t>
-      </w:r>
-      <w:bookmarkEnd w:id="10"/>
+        <w:t>technical alternatives</w:t>
+      </w:r>
+      <w:r>
+        <w:rPr>
+          <w:lang w:val="en-US" w:bidi="fa-IR"/>
+        </w:rPr>
+        <w:t>. S</w:t>
+      </w:r>
+      <w:r>
+        <w:rPr>
+          <w:lang w:val="en-US" w:bidi="fa-IR"/>
+        </w:rPr>
+        <w:t>ocial</w:t>
+      </w:r>
+      <w:r>
+        <w:rPr>
+          <w:lang w:val="en-US" w:bidi="fa-IR"/>
+        </w:rPr>
+        <w:t>, political, and cultural</w:t>
+      </w:r>
+      <w:r>
+        <w:rPr>
+          <w:lang w:val="en-US" w:bidi="fa-IR"/>
+        </w:rPr>
+        <w:t xml:space="preserve"> </w:t>
+      </w:r>
+      <w:r>
+        <w:rPr>
+          <w:lang w:val="en-US" w:bidi="fa-IR"/>
+        </w:rPr>
+        <w:t>factors</w:t>
+      </w:r>
+      <w:r>
+        <w:rPr>
+          <w:lang w:val="en-US" w:bidi="fa-IR"/>
+        </w:rPr>
+        <w:t xml:space="preserve"> play </w:t>
+      </w:r>
+      <w:r>
+        <w:rPr>
+          <w:lang w:val="en-US" w:bidi="fa-IR"/>
+        </w:rPr>
+        <w:t xml:space="preserve">an important </w:t>
+      </w:r>
+      <w:r>
+        <w:rPr>
+          <w:lang w:val="en-US" w:bidi="fa-IR"/>
+        </w:rPr>
+        <w:t>role in determining which options are adopted.</w:t>
+      </w:r>
+      <w:r>
+        <w:rPr>
+          <w:lang w:val="en-US" w:bidi="fa-IR"/>
+        </w:rPr>
+        <w:t xml:space="preserve"> Accordingly, the relationship between technology and work can not be captured through a snapshot view of technological evolution and its direct impact on human labor. Instead, it requires a more complex analysis of the coevolution of technology and the work environment consisting of individual workers, workplace relationships, culture, and management (</w:t>
+      </w:r>
+      <w:r>
+        <w:rPr>
+          <w:lang w:val="en-US" w:bidi="fa-IR"/>
+        </w:rPr>
+        <w:t>Joyce</w:t>
+      </w:r>
+      <w:r>
+        <w:rPr>
+          <w:lang w:val="en-US" w:bidi="fa-IR"/>
+        </w:rPr>
+        <w:t xml:space="preserve"> et al.</w:t>
+      </w:r>
+      <w:r>
+        <w:rPr>
+          <w:lang w:val="en-US" w:bidi="fa-IR"/>
+        </w:rPr>
+        <w:t xml:space="preserve">, 2023, p.152). </w:t>
+      </w:r>
     </w:p>
     <w:p>
       <w:pPr>
@@ -5490,23 +6187,36 @@
           <w:lang w:val="en-US" w:bidi="fa-IR"/>
         </w:rPr>
       </w:pPr>
-      <w:r>
-        <w:rPr>
-          <w:lang w:val="en-US" w:bidi="fa-IR"/>
-        </w:rPr>
-        <w:t xml:space="preserve">Another influential paradigm for understanding the relationship between technology and human work is the Social Shaping of Technology (SST) that emerged in the 1980s. SST </w:t>
-      </w:r>
-      <w:r>
-        <w:rPr>
-          <w:lang w:val="en-US" w:bidi="fa-IR"/>
-        </w:rPr>
-        <w:t>challenges</w:t>
-      </w:r>
-      <w:r>
-        <w:rPr>
-          <w:lang w:val="en-US" w:bidi="fa-IR"/>
-        </w:rPr>
-        <w:t xml:space="preserve"> the technological determinism underpinning the Labor Process Theory and similar viewpoints. </w:t>
+      <w:bookmarkStart w:id="13" w:name="_Hlk171428392"/>
+      <w:r>
+        <w:rPr>
+          <w:lang w:val="en-US" w:bidi="fa-IR"/>
+        </w:rPr>
+        <w:t>This approach shifted the focus of studies of work from statistically predicting job loss toward understanding the everyday work practice at workplaces (Heath, et.al., 2000</w:t>
+      </w:r>
+      <w:r>
+        <w:rPr>
+          <w:lang w:val="en-US" w:bidi="fa-IR"/>
+        </w:rPr>
+        <w:t>;</w:t>
+      </w:r>
+      <w:r>
+        <w:rPr>
+          <w:lang w:val="en-US" w:bidi="fa-IR"/>
+        </w:rPr>
+        <w:t xml:space="preserve"> </w:t>
+      </w:r>
+      <w:r>
+        <w:rPr>
+          <w:lang w:val="en-US" w:bidi="fa-IR"/>
+        </w:rPr>
+        <w:t>Arminen, 2001</w:t>
+      </w:r>
+      <w:r>
+        <w:rPr>
+          <w:lang w:val="en-US" w:bidi="fa-IR"/>
+        </w:rPr>
+        <w:t>). Everyday work practice is where newly adapted technologies intersect with long-lasting privilege patterns. Not all workers experience technology the same way; factors such as gender, age, and race influence how they are affected by technology. Moreover, everyday work practices are situated within an organizational setting. Practical organizational conduct, such as management methods, division of tasks, and forms of cooperation differentiate in the way workers interact with workplace technologies (Heath, et.al., 2000).</w:t>
       </w:r>
     </w:p>
     <w:p>
@@ -5520,88 +6230,31 @@
         <w:rPr>
           <w:lang w:val="en-US" w:bidi="fa-IR"/>
         </w:rPr>
-        <w:t xml:space="preserve">In a deterministic view of technology, changes occur due to scientific innovations or </w:t>
-      </w:r>
-      <w:r>
-        <w:rPr>
-          <w:lang w:val="en-US" w:bidi="fa-IR"/>
-        </w:rPr>
-        <w:t>internal technical</w:t>
-      </w:r>
-      <w:r>
-        <w:rPr>
-          <w:lang w:val="en-US" w:bidi="fa-IR"/>
-        </w:rPr>
-        <w:t xml:space="preserve"> logic, and these changes subsequently impact society in specific ways. However, the social shaping approach recognizes that technology is intertwined with society. It is not a neutral entity, and technological changes do not follow purely engineering logic. Instead, they are influenced by social </w:t>
-      </w:r>
-      <w:r>
-        <w:rPr>
-          <w:lang w:val="en-US" w:bidi="fa-IR"/>
-        </w:rPr>
-        <w:t xml:space="preserve">circumstances </w:t>
-      </w:r>
-      <w:r>
-        <w:rPr>
-          <w:lang w:val="en-US" w:bidi="fa-IR"/>
-        </w:rPr>
-        <w:t>and aligned with specific patterns of social relations.</w:t>
-      </w:r>
-      <w:r>
-        <w:rPr>
-          <w:lang w:val="en-US" w:bidi="fa-IR"/>
-        </w:rPr>
-        <w:t xml:space="preserve"> Therefore</w:t>
-      </w:r>
-      <w:r>
-        <w:t xml:space="preserve"> </w:t>
-      </w:r>
-      <w:r>
-        <w:rPr>
-          <w:lang w:val="en-US" w:bidi="fa-IR"/>
-        </w:rPr>
-        <w:t xml:space="preserve">technological changes are not independent, autonomous forces </w:t>
-      </w:r>
-      <w:r>
-        <w:rPr>
-          <w:lang w:val="en-US" w:bidi="fa-IR"/>
-        </w:rPr>
-        <w:t>that affect</w:t>
-      </w:r>
-      <w:r>
-        <w:rPr>
-          <w:lang w:val="en-US" w:bidi="fa-IR"/>
-        </w:rPr>
-        <w:t xml:space="preserve"> society from the outside</w:t>
-      </w:r>
-      <w:r>
-        <w:rPr>
-          <w:lang w:val="en-US" w:bidi="fa-IR"/>
-        </w:rPr>
-        <w:t>. R</w:t>
-      </w:r>
-      <w:r>
-        <w:rPr>
-          <w:lang w:val="en-US" w:bidi="fa-IR"/>
-        </w:rPr>
-        <w:t>ather, they are shaped by and within social contexts</w:t>
-      </w:r>
-      <w:r>
-        <w:rPr>
-          <w:lang w:val="en-US" w:bidi="fa-IR"/>
-        </w:rPr>
-        <w:t xml:space="preserve"> (</w:t>
-      </w:r>
-      <w:r>
-        <w:rPr>
-          <w:lang w:val="en-US" w:bidi="fa-IR"/>
-        </w:rPr>
-        <w:t>MacKenzie</w:t>
-      </w:r>
-      <w:r>
-        <w:rPr>
-          <w:lang w:val="en-US" w:bidi="fa-IR"/>
-        </w:rPr>
-        <w:t xml:space="preserve"> &amp; Wajcman, 1999).</w:t>
+        <w:t xml:space="preserve">The fruit of SST has been a substantial corpus of fieldwork and ethnographies investigating the coexistence of workers and technologies in a certain workplace and exploring how work and technologies mutually evolve during the work process. One classic example is the ethnographic study conducted by Heath and Luff (1992) on </w:t>
+      </w:r>
+      <w:r>
+        <w:rPr>
+          <w:lang w:val="en-US" w:bidi="fa-IR"/>
+        </w:rPr>
+        <w:t>Underground Line Control Rooms</w:t>
+      </w:r>
+      <w:r>
+        <w:rPr>
+          <w:lang w:val="en-US" w:bidi="fa-IR"/>
+        </w:rPr>
+        <w:t xml:space="preserve"> in London. Line Control Rooms are complex multimedia work environments equipped with advanced technologies including computer monitors, large displays, and various communication devices. Personnel in these rooms have distinct roles and act on a strict division of tasks, while simultaneously being aware of each other's tasks. In this context, technologies mediate collaborative work among personnel allowing them to make their activities visible, share necessary information with others, and coordinate their activities. The study emphasized the crucial role of technologies in creating a collaborative work environment where individuals have distinct obligations and skills, yet their work is highly interconnected. The findings also suggested that </w:t>
+      </w:r>
+      <w:r>
+        <w:rPr>
+          <w:lang w:val="en-US" w:bidi="fa-IR"/>
+        </w:rPr>
+        <w:t>technology developers and designers should prioritize features that</w:t>
+      </w:r>
+      <w:r>
+        <w:rPr>
+          <w:lang w:val="en-US" w:bidi="fa-IR"/>
+        </w:rPr>
+        <w:t xml:space="preserve"> make the information public and exchangeable in an organizational setting (Heath &amp; Luff, 1992).</w:t>
       </w:r>
     </w:p>
     <w:p>
@@ -5615,310 +6268,7 @@
         <w:rPr>
           <w:lang w:val="en-US" w:bidi="fa-IR"/>
         </w:rPr>
-        <w:t xml:space="preserve">In his important article </w:t>
-      </w:r>
-      <w:r>
-        <w:rPr>
-          <w:lang w:val="en-US" w:bidi="fa-IR"/>
-        </w:rPr>
-        <w:t xml:space="preserve">New </w:t>
-      </w:r>
-      <w:r>
-        <w:rPr>
-          <w:lang w:val="en-US" w:bidi="fa-IR"/>
-        </w:rPr>
-        <w:t>C</w:t>
-      </w:r>
-      <w:r>
-        <w:rPr>
-          <w:lang w:val="en-US" w:bidi="fa-IR"/>
-        </w:rPr>
-        <w:t xml:space="preserve">onnections: </w:t>
-      </w:r>
-      <w:r>
-        <w:rPr>
-          <w:lang w:val="en-US" w:bidi="fa-IR"/>
-        </w:rPr>
-        <w:t>S</w:t>
-      </w:r>
-      <w:r>
-        <w:rPr>
-          <w:lang w:val="en-US" w:bidi="fa-IR"/>
-        </w:rPr>
-        <w:t xml:space="preserve">ocial </w:t>
-      </w:r>
-      <w:r>
-        <w:rPr>
-          <w:lang w:val="en-US" w:bidi="fa-IR"/>
-        </w:rPr>
-        <w:t>S</w:t>
-      </w:r>
-      <w:r>
-        <w:rPr>
-          <w:lang w:val="en-US" w:bidi="fa-IR"/>
-        </w:rPr>
-        <w:t xml:space="preserve">tudies of </w:t>
-      </w:r>
-      <w:r>
-        <w:rPr>
-          <w:lang w:val="en-US" w:bidi="fa-IR"/>
-        </w:rPr>
-        <w:t>S</w:t>
-      </w:r>
-      <w:r>
-        <w:rPr>
-          <w:lang w:val="en-US" w:bidi="fa-IR"/>
-        </w:rPr>
-        <w:t>cience and</w:t>
-      </w:r>
-      <w:r>
-        <w:rPr>
-          <w:lang w:val="en-US" w:bidi="fa-IR"/>
-        </w:rPr>
-        <w:t xml:space="preserve"> T</w:t>
-      </w:r>
-      <w:r>
-        <w:rPr>
-          <w:lang w:val="en-US" w:bidi="fa-IR"/>
-        </w:rPr>
-        <w:t xml:space="preserve">echnology and </w:t>
-      </w:r>
-      <w:r>
-        <w:rPr>
-          <w:lang w:val="en-US" w:bidi="fa-IR"/>
-        </w:rPr>
-        <w:t>S</w:t>
-      </w:r>
-      <w:r>
-        <w:rPr>
-          <w:lang w:val="en-US" w:bidi="fa-IR"/>
-        </w:rPr>
-        <w:t xml:space="preserve">tudies of </w:t>
-      </w:r>
-      <w:r>
-        <w:rPr>
-          <w:lang w:val="en-US" w:bidi="fa-IR"/>
-        </w:rPr>
-        <w:t>W</w:t>
-      </w:r>
-      <w:r>
-        <w:rPr>
-          <w:lang w:val="en-US" w:bidi="fa-IR"/>
-        </w:rPr>
-        <w:t>or</w:t>
-      </w:r>
-      <w:r>
-        <w:rPr>
-          <w:lang w:val="en-US" w:bidi="fa-IR"/>
-        </w:rPr>
-        <w:t xml:space="preserve">k (2006), Judy Wajcman discussed that studies of work have long been under the dominance of technological determinism which considers human labor as a passive factor merely reacting to ever-advancing technology. He argued that predictions of the future of work, whether optimistic accounts of upgrading or pessimistic accounts of degrading and polarizing trends, often overlook the potential role of social forces in revising the direction of technological advancements. Thus narrowing the possibilities for democratic engagement with technology. (Wajcman, 2006, p. 774) </w:t>
-      </w:r>
-    </w:p>
-    <w:p>
-      <w:pPr>
-        <w:pStyle w:val="BodyText1"/>
-        <w:rPr>
-          <w:lang w:val="en-US" w:bidi="fa-IR"/>
-        </w:rPr>
-      </w:pPr>
-      <w:r>
-        <w:rPr>
-          <w:lang w:val="en-US" w:bidi="fa-IR"/>
-        </w:rPr>
-        <w:t>In contrast, SST encourages viewing technology as a socio-technical entity that both shapes and is shaped by the existing social, cultural, and political patterns. D</w:t>
-      </w:r>
-      <w:r>
-        <w:rPr>
-          <w:lang w:val="en-US" w:bidi="fa-IR"/>
-        </w:rPr>
-        <w:t xml:space="preserve">eveloping and deploying new technologies </w:t>
-      </w:r>
-      <w:r>
-        <w:rPr>
-          <w:lang w:val="en-US" w:bidi="fa-IR"/>
-        </w:rPr>
-        <w:t>involves</w:t>
-      </w:r>
-      <w:r>
-        <w:rPr>
-          <w:lang w:val="en-US" w:bidi="fa-IR"/>
-        </w:rPr>
-        <w:t xml:space="preserve"> </w:t>
-      </w:r>
-      <w:r>
-        <w:rPr>
-          <w:lang w:val="en-US" w:bidi="fa-IR"/>
-        </w:rPr>
-        <w:t>deciding</w:t>
-      </w:r>
-      <w:r>
-        <w:rPr>
-          <w:lang w:val="en-US" w:bidi="fa-IR"/>
-        </w:rPr>
-        <w:t xml:space="preserve"> among various technical alternatives</w:t>
-      </w:r>
-      <w:r>
-        <w:rPr>
-          <w:lang w:val="en-US" w:bidi="fa-IR"/>
-        </w:rPr>
-        <w:t>. S</w:t>
-      </w:r>
-      <w:r>
-        <w:rPr>
-          <w:lang w:val="en-US" w:bidi="fa-IR"/>
-        </w:rPr>
-        <w:t>ocial</w:t>
-      </w:r>
-      <w:r>
-        <w:rPr>
-          <w:lang w:val="en-US" w:bidi="fa-IR"/>
-        </w:rPr>
-        <w:t>, political, and cultural</w:t>
-      </w:r>
-      <w:r>
-        <w:rPr>
-          <w:lang w:val="en-US" w:bidi="fa-IR"/>
-        </w:rPr>
-        <w:t xml:space="preserve"> </w:t>
-      </w:r>
-      <w:r>
-        <w:rPr>
-          <w:lang w:val="en-US" w:bidi="fa-IR"/>
-        </w:rPr>
-        <w:t>factors</w:t>
-      </w:r>
-      <w:r>
-        <w:rPr>
-          <w:lang w:val="en-US" w:bidi="fa-IR"/>
-        </w:rPr>
-        <w:t xml:space="preserve"> play </w:t>
-      </w:r>
-      <w:r>
-        <w:rPr>
-          <w:lang w:val="en-US" w:bidi="fa-IR"/>
-        </w:rPr>
-        <w:t xml:space="preserve">an important </w:t>
-      </w:r>
-      <w:r>
-        <w:rPr>
-          <w:lang w:val="en-US" w:bidi="fa-IR"/>
-        </w:rPr>
-        <w:t>role in determining which options are adopted.</w:t>
-      </w:r>
-      <w:r>
-        <w:rPr>
-          <w:lang w:val="en-US" w:bidi="fa-IR"/>
-        </w:rPr>
-        <w:t xml:space="preserve"> Accordingly, the relationship between technology and work can not be captured through a snapshot view of technological evolution and its direct impact on human labor. Instead, it requires a more complex analysis of the coevolution of technology and the work environment consisting of individual workers, workplace relationships, culture, and management (</w:t>
-      </w:r>
-      <w:r>
-        <w:rPr>
-          <w:lang w:val="en-US" w:bidi="fa-IR"/>
-        </w:rPr>
-        <w:t>Joyce</w:t>
-      </w:r>
-      <w:r>
-        <w:rPr>
-          <w:lang w:val="en-US" w:bidi="fa-IR"/>
-        </w:rPr>
-        <w:t xml:space="preserve"> et al.</w:t>
-      </w:r>
-      <w:r>
-        <w:rPr>
-          <w:lang w:val="en-US" w:bidi="fa-IR"/>
-        </w:rPr>
-        <w:t xml:space="preserve">, 2023, p.152). </w:t>
-      </w:r>
-    </w:p>
-    <w:p>
-      <w:pPr>
-        <w:pStyle w:val="BodyText1"/>
-        <w:rPr>
-          <w:lang w:val="en-US" w:bidi="fa-IR"/>
-        </w:rPr>
-      </w:pPr>
-      <w:bookmarkStart w:id="13" w:name="_Hlk171428392"/>
-      <w:r>
-        <w:rPr>
-          <w:lang w:val="en-US" w:bidi="fa-IR"/>
-        </w:rPr>
         <w:lastRenderedPageBreak/>
-        <w:t>This approach shifted the focus of studies of work from statistically predicting job loss toward understanding the everyday work practice at workplaces (Heath, et.al., 2000</w:t>
-      </w:r>
-      <w:r>
-        <w:rPr>
-          <w:lang w:val="en-US" w:bidi="fa-IR"/>
-        </w:rPr>
-        <w:t>;</w:t>
-      </w:r>
-      <w:r>
-        <w:rPr>
-          <w:lang w:val="en-US" w:bidi="fa-IR"/>
-        </w:rPr>
-        <w:t xml:space="preserve"> </w:t>
-      </w:r>
-      <w:r>
-        <w:rPr>
-          <w:lang w:val="en-US" w:bidi="fa-IR"/>
-        </w:rPr>
-        <w:t>Arminen, 2001</w:t>
-      </w:r>
-      <w:r>
-        <w:rPr>
-          <w:lang w:val="en-US" w:bidi="fa-IR"/>
-        </w:rPr>
-        <w:t>). Everyday work practice is where newly adapted technologies intersect with long-lasting privilege patterns. Not all workers experience technology the same way; factors such as gender, age, and race influence how they are affected by technology. Moreover, everyday work practices are situated within an organizational setting. Practical organizational conduct, such as management methods, division of tasks, and forms of cooperation differentiate in the way workers interact with workplace technologies (Heath, et.al., 2000).</w:t>
-      </w:r>
-    </w:p>
-    <w:p>
-      <w:pPr>
-        <w:pStyle w:val="BodyText1"/>
-        <w:rPr>
-          <w:lang w:val="en-US" w:bidi="fa-IR"/>
-        </w:rPr>
-      </w:pPr>
-      <w:r>
-        <w:rPr>
-          <w:lang w:val="en-US" w:bidi="fa-IR"/>
-        </w:rPr>
-        <w:t xml:space="preserve">The fruit of SST has been a substantial corpus of fieldwork and ethnographies investigating the coexistence of workers and technologies in a certain workplace and exploring how work and technologies mutually evolve during the work process. One classic example is the ethnographic study conducted by Heath and Luff (1992) on </w:t>
-      </w:r>
-      <w:r>
-        <w:rPr>
-          <w:lang w:val="en-US" w:bidi="fa-IR"/>
-        </w:rPr>
-        <w:t>Underground Line Control Rooms</w:t>
-      </w:r>
-      <w:r>
-        <w:rPr>
-          <w:lang w:val="en-US" w:bidi="fa-IR"/>
-        </w:rPr>
-        <w:t xml:space="preserve"> in London. Line Control Rooms are complex multimedia work environments equipped with advanced technologies including computer monitors, large displays, and various communication devices. Personnel in these rooms have distinct roles and act on a strict division of tasks, while simultaneously being aware of each other's tasks. In this context, technologies mediate collaborative work among personnel allowing them to make their activities visible, share necessary information with others, and coordinate their activities. The study emphasized the crucial role of technologies in creating a collaborative work environment where individuals have distinct obligations and skills, yet their work is highly interconnected. The findings also suggested that </w:t>
-      </w:r>
-      <w:r>
-        <w:rPr>
-          <w:lang w:val="en-US" w:bidi="fa-IR"/>
-        </w:rPr>
-        <w:t>technology developers and designers should prioritize features that</w:t>
-      </w:r>
-      <w:r>
-        <w:rPr>
-          <w:lang w:val="en-US" w:bidi="fa-IR"/>
-        </w:rPr>
-        <w:t xml:space="preserve"> make the information public and exchangeable in an organizational setting (Heath &amp; Luff, 1992).</w:t>
-      </w:r>
-    </w:p>
-    <w:p>
-      <w:pPr>
-        <w:pStyle w:val="BodyText1"/>
-        <w:rPr>
-          <w:lang w:val="en-US" w:bidi="fa-IR"/>
-        </w:rPr>
-      </w:pPr>
-      <w:r>
-        <w:rPr>
-          <w:lang w:val="en-US" w:bidi="fa-IR"/>
-        </w:rPr>
         <w:t>These types of workplace studies opened up opportunities for multidisciplinary collaboration between social scientists and computer scientists, informing designs and evaluation of technological innovations. Presently, the field of Human-Computer Interaction (HCI) takes the lead in conducting empirical studies in this domain.</w:t>
       </w:r>
     </w:p>
@@ -5951,27 +6301,91 @@
           <w:szCs w:val="24"/>
           <w:lang w:val="en-US" w:bidi="fa-IR"/>
         </w:rPr>
-        <w:t xml:space="preserve">Exploring the relationship between human labor and technology has raised enormous empirical studies whether quantitative research which tries to measure the impact of </w:t>
-      </w:r>
-      <w:r>
-        <w:rPr>
-          <w:sz w:val="24"/>
-          <w:szCs w:val="24"/>
+        <w:t>Exploring the relationship between human labor and technology has raised enormous empirical studies whether quantitative research which tries to measure the impact of technologies on human skills and total employment or qualitative research with a focus on how workers experience and perceive technologies at work. This literature review is centered on the quantitative strand of research.</w:t>
+      </w:r>
+    </w:p>
+    <w:p>
+      <w:pPr>
+        <w:pStyle w:val="Heading3"/>
+      </w:pPr>
+      <w:bookmarkStart w:id="16" w:name="_Toc179233227"/>
+      <w:r>
+        <w:t>Workforce skill; measure and level of measurement</w:t>
+      </w:r>
+      <w:bookmarkEnd w:id="16"/>
+    </w:p>
+    <w:p>
+      <w:pPr>
+        <w:pStyle w:val="BodyText1"/>
+        <w:rPr>
+          <w:lang w:val="en-US" w:bidi="fa-IR"/>
+        </w:rPr>
+      </w:pPr>
+      <w:r>
+        <w:rPr>
+          <w:lang w:val="en-US" w:bidi="fa-IR"/>
+        </w:rPr>
+        <w:t xml:space="preserve">Most of the efforts of quantitative researchers have been devoted to </w:t>
+      </w:r>
+      <w:r>
+        <w:rPr>
+          <w:lang w:val="en-US" w:bidi="fa-IR"/>
+        </w:rPr>
+        <w:t xml:space="preserve">measuring the workers' skills and linking them to the recent capabilities of ever-changing technologies. In this research tradition, human labor is viewed as a combination of skills and abilities put into a certain job (Felten, et.al., 2019). Thus ‘skill’ has been the central concept in these studies and a variety of strategies for measuring skill has been introduced. Primarily, years of schooling were considered the main builder of skill. The individuals with higher education level were known as the high-skill workers. However, education as a proxy for skill has been heavily criticized due to its static nature which </w:t>
+      </w:r>
+      <w:r>
+        <w:rPr>
+          <w:lang w:val="en-US" w:bidi="fa-IR"/>
+        </w:rPr>
+        <w:t>neither diminishes due to lack of use nor enhances through work experience</w:t>
+      </w:r>
+      <w:r>
+        <w:rPr>
+          <w:lang w:val="en-US" w:bidi="fa-IR"/>
+        </w:rPr>
+        <w:t xml:space="preserve"> (</w:t>
+      </w:r>
+      <w:r>
+        <w:rPr>
+          <w:lang w:val="en-US" w:bidi="fa-IR"/>
+        </w:rPr>
+        <w:t>Martinaitis</w:t>
+      </w:r>
+      <w:r>
+        <w:rPr>
+          <w:lang w:val="en-US" w:bidi="fa-IR"/>
+        </w:rPr>
+        <w:t xml:space="preserve">, et.al. 2021). Additionally, the education people receive significantly varies in terms of content and quality (Esposto, 2008). </w:t>
+      </w:r>
+    </w:p>
+    <w:p>
+      <w:pPr>
+        <w:pStyle w:val="BodyText1"/>
+        <w:rPr>
+          <w:lang w:val="en-US" w:bidi="fa-IR"/>
+        </w:rPr>
+      </w:pPr>
+      <w:r>
+        <w:rPr>
+          <w:lang w:val="en-US" w:bidi="fa-IR"/>
+        </w:rPr>
+        <w:t>Autor and Handel (2013) added to this discussion by emphasizing the demand side of skills in the job market. They elaborated that the skills people use in their work depend on the tasks they are required to carry out. Thus the content of tasks determines the level of skill (Autor &amp; Handel, 2013). This task-oriented approach found popularity as a strategy for measuring skill. The researchers using this approach, heavily relied on the dictionaries of occupations such as Occupational Information Network (O*NET) that contain detailed descriptions of occupations in terms of their task content and skill requirements.</w:t>
+      </w:r>
+    </w:p>
+    <w:p>
+      <w:pPr>
+        <w:pStyle w:val="BodyText1"/>
+        <w:rPr>
+          <w:lang w:val="en-US" w:bidi="fa-IR"/>
+        </w:rPr>
+      </w:pPr>
+      <w:r>
+        <w:rPr>
           <w:lang w:val="en-US" w:bidi="fa-IR"/>
         </w:rPr>
         <w:lastRenderedPageBreak/>
-        <w:t>technologies on human skills and total employment or qualitative research with a focus on how workers experience and perceive technologies at work. This literature review is centered on the quantitative strand of research.</w:t>
-      </w:r>
-    </w:p>
-    <w:p>
-      <w:pPr>
-        <w:pStyle w:val="Heading3"/>
-      </w:pPr>
-      <w:bookmarkStart w:id="16" w:name="_Toc179233227"/>
-      <w:r>
-        <w:t>Workforce skill; measure and level of measurement</w:t>
-      </w:r>
-      <w:bookmarkEnd w:id="16"/>
+        <w:t>A pioneer empirical research within task framework was conducted by Autor, Levy, and Murnane (2003). Besides the novel implication of the task model, the additional value of this research was the categorization of tasks based on to what extent they are attributable to computerization. They distinguished four types of tasks: routine manual, non-routine manual, routine cognitive, and non-routine cognitive tasks consisting of analytical and interactive tasks, identifying routine tasks with precise and explicit rules potentially automatable by computers. Using the Dictionary of Occupational Titles (DOT) and occupational employment data (1970-1998), they found that the development of computer technologies has significantly increased the non-routine task input of occupations, and the trend in the US labor market has shifted in favor of educated workers involved in analytical and interactive tasks.</w:t>
+      </w:r>
     </w:p>
     <w:p>
       <w:pPr>
@@ -5984,19 +6398,37 @@
         <w:rPr>
           <w:lang w:val="en-US" w:bidi="fa-IR"/>
         </w:rPr>
-        <w:t xml:space="preserve">Most of the efforts of quantitative researchers have been devoted to </w:t>
-      </w:r>
-      <w:r>
-        <w:rPr>
-          <w:lang w:val="en-US" w:bidi="fa-IR"/>
-        </w:rPr>
-        <w:t xml:space="preserve">measuring the workers' skills and linking them to the recent capabilities of ever-changing technologies. In this research tradition, human labor is viewed as a combination of skills and abilities put into a certain job (Felten, et.al., 2019). Thus ‘skill’ has been the central concept in these studies and a variety of strategies for measuring skill has been introduced. Primarily, years of schooling were considered the main builder of skill. The individuals with higher education level were known as the high-skill workers. However, education as a proxy for skill has been heavily criticized due to its static nature which </w:t>
-      </w:r>
-      <w:r>
-        <w:rPr>
-          <w:lang w:val="en-US" w:bidi="fa-IR"/>
-        </w:rPr>
-        <w:t>neither diminishes due to lack of use nor enhances through work experience</w:t>
+        <w:t>Another famous study in this stream is The Fu</w:t>
+      </w:r>
+      <w:r>
+        <w:rPr>
+          <w:lang w:val="en-US" w:bidi="fa-IR"/>
+        </w:rPr>
+        <w:t>ture of Employment: H</w:t>
+      </w:r>
+      <w:r>
+        <w:rPr>
+          <w:lang w:val="en-US" w:bidi="fa-IR"/>
+        </w:rPr>
+        <w:t>o</w:t>
+      </w:r>
+      <w:r>
+        <w:rPr>
+          <w:lang w:val="en-US" w:bidi="fa-IR"/>
+        </w:rPr>
+        <w:t xml:space="preserve">w </w:t>
+      </w:r>
+      <w:r>
+        <w:rPr>
+          <w:lang w:val="en-US" w:bidi="fa-IR"/>
+        </w:rPr>
+        <w:t>Susceptible Are</w:t>
+      </w:r>
+      <w:r>
+        <w:rPr>
+          <w:lang w:val="en-US" w:bidi="fa-IR"/>
+        </w:rPr>
+        <w:t xml:space="preserve"> Jobs to Computerisation?</w:t>
       </w:r>
       <w:r>
         <w:rPr>
@@ -6008,13 +6440,43 @@
         <w:rPr>
           <w:lang w:val="en-US" w:bidi="fa-IR"/>
         </w:rPr>
-        <w:t>Martinaitis</w:t>
-      </w:r>
-      <w:r>
-        <w:rPr>
-          <w:lang w:val="en-US" w:bidi="fa-IR"/>
-        </w:rPr>
-        <w:t xml:space="preserve">, et.al. 2021). Additionally, the education people receive significantly varies in terms of content and quality (Esposto, 2008). </w:t>
+        <w:t xml:space="preserve">2013; </w:t>
+      </w:r>
+      <w:r>
+        <w:rPr>
+          <w:lang w:val="en-US" w:bidi="fa-IR"/>
+        </w:rPr>
+        <w:t>20</w:t>
+      </w:r>
+      <w:r>
+        <w:rPr>
+          <w:lang w:val="en-US" w:bidi="fa-IR"/>
+        </w:rPr>
+        <w:t>17</w:t>
+      </w:r>
+      <w:r>
+        <w:rPr>
+          <w:lang w:val="en-US" w:bidi="fa-IR"/>
+        </w:rPr>
+        <w:t xml:space="preserve">) conducted by </w:t>
+      </w:r>
+      <w:r>
+        <w:rPr>
+          <w:lang w:val="en-US" w:bidi="fa-IR"/>
+        </w:rPr>
+        <w:t xml:space="preserve">Frey </w:t>
+      </w:r>
+      <w:r>
+        <w:rPr>
+          <w:lang w:val="en-US" w:bidi="fa-IR"/>
+        </w:rPr>
+        <w:t>and Osborne</w:t>
+      </w:r>
+      <w:r>
+        <w:rPr>
+          <w:lang w:val="en-US" w:bidi="fa-IR"/>
+        </w:rPr>
+        <w:t xml:space="preserve">. Unlike Autor et. al. (2003) who assumed that only routine tasks are codifiable and amenable to computerization, Frey and Osborne believe that recent developments in machine learning, robotics, and big data have extended computerization to a wide range of non-routine tasks. Alternative to routine and non-routine categorization of tasks, they suggested three types of tasks that are bottlenecks to computerization: Perception and Manipulation tasks, Creative Intelligence tasks, and Social Intelligence tasks. Using the O*NET description of occupations they coded 702 occupations based on three bottlenecks and estimated the probability of computerization for each occupation. They input U.S. employment data (2o10) into their model and found out that 47% of U.S. total employment is at high risk of computerization. </w:t>
       </w:r>
     </w:p>
     <w:p>
@@ -6028,7 +6490,74 @@
         <w:rPr>
           <w:lang w:val="en-US" w:bidi="fa-IR"/>
         </w:rPr>
-        <w:t>Autor and Handel (2013) added to this discussion by emphasizing the demand side of skills in the job market. They elaborated that the skills people use in their work depend on the tasks they are required to carry out. Thus the content of tasks determines the level of skill (Autor &amp; Handel, 2013). This task-oriented approach found popularity as a strategy for measuring skill. The researchers using this approach, heavily relied on the dictionaries of occupations such as Occupational Information Network (O*NET) that contain detailed descriptions of occupations in terms of their task content and skill requirements.</w:t>
+        <w:t xml:space="preserve">This estimation raised concerns bout the future of work in the U.S. and inspired follow-up research. Arntz, Gregory, and </w:t>
+      </w:r>
+      <w:r>
+        <w:rPr>
+          <w:lang w:val="en-US" w:bidi="fa-IR"/>
+        </w:rPr>
+        <w:t>Zierahn</w:t>
+      </w:r>
+      <w:r>
+        <w:rPr>
+          <w:lang w:val="en-US" w:bidi="fa-IR"/>
+        </w:rPr>
+        <w:t xml:space="preserve"> (2017) published a paper Revisiting the Risk of Automation wherein they made a valuable methodological contribution to this topic. They highlighted that Frey and Osborn's method overestimated the proportion of automatable jobs since it overlooked the variation of tasks within occupations and the adaptability of jobs to technological changes. They discussed that this heterogeneity can be captured by shifting from occupation-level analysis to job-level analysis which makes it possible to account for the </w:t>
+      </w:r>
+      <w:r>
+        <w:rPr>
+          <w:lang w:val="en-US" w:bidi="fa-IR"/>
+        </w:rPr>
+        <w:t>worker competencies and workplace capacities when measuring the potential risk of job automation.</w:t>
+      </w:r>
+      <w:r>
+        <w:rPr>
+          <w:lang w:val="en-US" w:bidi="fa-IR"/>
+        </w:rPr>
+        <w:t xml:space="preserve"> </w:t>
+      </w:r>
+      <w:r>
+        <w:rPr>
+          <w:lang w:val="en-US" w:bidi="fa-IR"/>
+        </w:rPr>
+        <w:lastRenderedPageBreak/>
+        <w:t>Incorporating the workers' data from the Survey of Adult Skills (PIIAC) and accounting for worker’s characteristics and their tasks’ content, their estimation</w:t>
+      </w:r>
+      <w:r>
+        <w:rPr>
+          <w:lang w:val="en-US" w:bidi="fa-IR"/>
+        </w:rPr>
+        <w:t xml:space="preserve"> of</w:t>
+      </w:r>
+      <w:r>
+        <w:rPr>
+          <w:lang w:val="en-US" w:bidi="fa-IR"/>
+        </w:rPr>
+        <w:t xml:space="preserve"> </w:t>
+      </w:r>
+      <w:r>
+        <w:rPr>
+          <w:lang w:val="en-US" w:bidi="fa-IR"/>
+        </w:rPr>
+        <w:t xml:space="preserve">automation risk </w:t>
+      </w:r>
+      <w:r>
+        <w:rPr>
+          <w:lang w:val="en-US" w:bidi="fa-IR"/>
+        </w:rPr>
+        <w:t>in</w:t>
+      </w:r>
+      <w:r>
+        <w:rPr>
+          <w:lang w:val="en-US" w:bidi="fa-IR"/>
+        </w:rPr>
+        <w:t xml:space="preserve"> the US job market dropped to 9%.</w:t>
+      </w:r>
+      <w:r>
+        <w:rPr>
+          <w:lang w:val="en-US" w:bidi="fa-IR"/>
+        </w:rPr>
+        <w:t xml:space="preserve"> </w:t>
       </w:r>
     </w:p>
     <w:p>
@@ -6042,14 +6571,49 @@
         <w:rPr>
           <w:lang w:val="en-US" w:bidi="fa-IR"/>
         </w:rPr>
-        <w:t xml:space="preserve">A pioneer empirical research within task framework was conducted by Autor, Levy, and Murnane (2003). Besides the novel implication of the task model, the additional value of this research was the categorization of tasks based on to what extent they are attributable to computerization. They distinguished four types of tasks: routine manual, non-routine manual, routine cognitive, and non-routine cognitive tasks consisting of analytical and interactive tasks, identifying routine tasks with precise and explicit rules potentially automatable by computers. Using the Dictionary of Occupational Titles (DOT) and occupational employment data (1970-1998), they found that the development of computer technologies has significantly increased the </w:t>
-      </w:r>
-      <w:r>
-        <w:rPr>
-          <w:lang w:val="en-US" w:bidi="fa-IR"/>
-        </w:rPr>
-        <w:lastRenderedPageBreak/>
-        <w:t>non-routine task input of occupations, and the trend in the US labor market has shifted in favor of educated workers involved in analytical and interactive tasks.</w:t>
+        <w:t>Although their estimate deviated greatly from previous scenarios, Ar</w:t>
+      </w:r>
+      <w:r>
+        <w:rPr>
+          <w:lang w:val="en-US" w:bidi="fa-IR"/>
+        </w:rPr>
+        <w:t>ntz</w:t>
+      </w:r>
+      <w:r>
+        <w:rPr>
+          <w:lang w:val="en-US" w:bidi="fa-IR"/>
+        </w:rPr>
+        <w:t xml:space="preserve"> and her colleagues' </w:t>
+      </w:r>
+      <w:r>
+        <w:rPr>
+          <w:lang w:val="en-US" w:bidi="fa-IR"/>
+        </w:rPr>
+        <w:t>emphasis</w:t>
+      </w:r>
+      <w:r>
+        <w:rPr>
+          <w:lang w:val="en-US" w:bidi="fa-IR"/>
+        </w:rPr>
+        <w:t xml:space="preserve"> on the tasks and skills that workers employ in their jobs was </w:t>
+      </w:r>
+      <w:r>
+        <w:rPr>
+          <w:lang w:val="en-US" w:bidi="fa-IR"/>
+        </w:rPr>
+        <w:t>groundbreaking</w:t>
+      </w:r>
+      <w:r>
+        <w:rPr>
+          <w:lang w:val="en-US" w:bidi="fa-IR"/>
+        </w:rPr>
+        <w:t>.</w:t>
+      </w:r>
+      <w:r>
+        <w:rPr>
+          <w:lang w:val="en-US" w:bidi="fa-IR"/>
+        </w:rPr>
+        <w:t xml:space="preserve"> This approach situates human work within the organizational and social structure of the workplace allowing a deeper understanding of the dynamics involved in human-technology coexistence.</w:t>
       </w:r>
     </w:p>
     <w:p>
@@ -6063,229 +6627,6 @@
         <w:rPr>
           <w:lang w:val="en-US" w:bidi="fa-IR"/>
         </w:rPr>
-        <w:t>Another famous study in this stream is The Fu</w:t>
-      </w:r>
-      <w:r>
-        <w:rPr>
-          <w:lang w:val="en-US" w:bidi="fa-IR"/>
-        </w:rPr>
-        <w:t>ture of Employment: H</w:t>
-      </w:r>
-      <w:r>
-        <w:rPr>
-          <w:lang w:val="en-US" w:bidi="fa-IR"/>
-        </w:rPr>
-        <w:t>o</w:t>
-      </w:r>
-      <w:r>
-        <w:rPr>
-          <w:lang w:val="en-US" w:bidi="fa-IR"/>
-        </w:rPr>
-        <w:t xml:space="preserve">w </w:t>
-      </w:r>
-      <w:r>
-        <w:rPr>
-          <w:lang w:val="en-US" w:bidi="fa-IR"/>
-        </w:rPr>
-        <w:t>Susceptible Are</w:t>
-      </w:r>
-      <w:r>
-        <w:rPr>
-          <w:lang w:val="en-US" w:bidi="fa-IR"/>
-        </w:rPr>
-        <w:t xml:space="preserve"> Jobs to Computerisation?</w:t>
-      </w:r>
-      <w:r>
-        <w:rPr>
-          <w:lang w:val="en-US" w:bidi="fa-IR"/>
-        </w:rPr>
-        <w:t xml:space="preserve"> (</w:t>
-      </w:r>
-      <w:r>
-        <w:rPr>
-          <w:lang w:val="en-US" w:bidi="fa-IR"/>
-        </w:rPr>
-        <w:t xml:space="preserve">2013; </w:t>
-      </w:r>
-      <w:r>
-        <w:rPr>
-          <w:lang w:val="en-US" w:bidi="fa-IR"/>
-        </w:rPr>
-        <w:t>20</w:t>
-      </w:r>
-      <w:r>
-        <w:rPr>
-          <w:lang w:val="en-US" w:bidi="fa-IR"/>
-        </w:rPr>
-        <w:t>17</w:t>
-      </w:r>
-      <w:r>
-        <w:rPr>
-          <w:lang w:val="en-US" w:bidi="fa-IR"/>
-        </w:rPr>
-        <w:t xml:space="preserve">) conducted by </w:t>
-      </w:r>
-      <w:r>
-        <w:rPr>
-          <w:lang w:val="en-US" w:bidi="fa-IR"/>
-        </w:rPr>
-        <w:t xml:space="preserve">Frey </w:t>
-      </w:r>
-      <w:r>
-        <w:rPr>
-          <w:lang w:val="en-US" w:bidi="fa-IR"/>
-        </w:rPr>
-        <w:t>and Osborne</w:t>
-      </w:r>
-      <w:r>
-        <w:rPr>
-          <w:lang w:val="en-US" w:bidi="fa-IR"/>
-        </w:rPr>
-        <w:t xml:space="preserve">. Unlike Autor et. al. (2003) who assumed that only routine tasks are codifiable and amenable to computerization, Frey and Osborne believe that recent developments in machine learning, robotics, and big data have extended computerization to a wide range of non-routine tasks. Alternative to routine and non-routine categorization of tasks, they suggested three types of tasks that are bottlenecks to computerization: Perception and Manipulation tasks, Creative Intelligence tasks, and Social Intelligence tasks. Using the O*NET description of occupations they coded 702 occupations based on three bottlenecks and estimated the probability of computerization for each occupation. They input U.S. employment data (2o10) into their model and found out that 47% of U.S. total employment is at high risk of computerization. </w:t>
-      </w:r>
-    </w:p>
-    <w:p>
-      <w:pPr>
-        <w:pStyle w:val="BodyText1"/>
-        <w:rPr>
-          <w:lang w:val="en-US" w:bidi="fa-IR"/>
-        </w:rPr>
-      </w:pPr>
-      <w:r>
-        <w:rPr>
-          <w:lang w:val="en-US" w:bidi="fa-IR"/>
-        </w:rPr>
-        <w:t xml:space="preserve">This estimation raised concerns bout the future of work in the U.S. and inspired follow-up research. Arntz, Gregory, and </w:t>
-      </w:r>
-      <w:r>
-        <w:rPr>
-          <w:lang w:val="en-US" w:bidi="fa-IR"/>
-        </w:rPr>
-        <w:t>Zierahn</w:t>
-      </w:r>
-      <w:r>
-        <w:rPr>
-          <w:lang w:val="en-US" w:bidi="fa-IR"/>
-        </w:rPr>
-        <w:t xml:space="preserve"> (2017) published a paper Revisiting the Risk of Automation wherein they made a valuable methodological contribution to this topic. They highlighted that Frey and Osborn's method overestimated the proportion of automatable jobs since it overlooked the variation of tasks within occupations and the adaptability of jobs to technological changes. They discussed that this heterogeneity can be captured by shifting from occupation-level analysis to job-level analysis which makes it possible to account for the </w:t>
-      </w:r>
-      <w:r>
-        <w:rPr>
-          <w:lang w:val="en-US" w:bidi="fa-IR"/>
-        </w:rPr>
-        <w:t>worker competencies and workplace capacities when measuring the potential risk of job automation.</w:t>
-      </w:r>
-      <w:r>
-        <w:rPr>
-          <w:lang w:val="en-US" w:bidi="fa-IR"/>
-        </w:rPr>
-        <w:t xml:space="preserve"> Incorporating the workers' data from the Survey of Adult Skills (PIIAC) and accounting for worker’s characteristics and their tasks’ content, their estimation</w:t>
-      </w:r>
-      <w:r>
-        <w:rPr>
-          <w:lang w:val="en-US" w:bidi="fa-IR"/>
-        </w:rPr>
-        <w:t xml:space="preserve"> of</w:t>
-      </w:r>
-      <w:r>
-        <w:rPr>
-          <w:lang w:val="en-US" w:bidi="fa-IR"/>
-        </w:rPr>
-        <w:t xml:space="preserve"> </w:t>
-      </w:r>
-      <w:r>
-        <w:rPr>
-          <w:lang w:val="en-US" w:bidi="fa-IR"/>
-        </w:rPr>
-        <w:t xml:space="preserve">automation risk </w:t>
-      </w:r>
-      <w:r>
-        <w:rPr>
-          <w:lang w:val="en-US" w:bidi="fa-IR"/>
-        </w:rPr>
-        <w:t>in</w:t>
-      </w:r>
-      <w:r>
-        <w:rPr>
-          <w:lang w:val="en-US" w:bidi="fa-IR"/>
-        </w:rPr>
-        <w:t xml:space="preserve"> the US job market dropped to 9%.</w:t>
-      </w:r>
-      <w:r>
-        <w:rPr>
-          <w:lang w:val="en-US" w:bidi="fa-IR"/>
-        </w:rPr>
-        <w:t xml:space="preserve"> </w:t>
-      </w:r>
-    </w:p>
-    <w:p>
-      <w:pPr>
-        <w:pStyle w:val="BodyText1"/>
-        <w:rPr>
-          <w:lang w:val="en-US" w:bidi="fa-IR"/>
-        </w:rPr>
-      </w:pPr>
-      <w:r>
-        <w:rPr>
-          <w:lang w:val="en-US" w:bidi="fa-IR"/>
-        </w:rPr>
-        <w:t>Although their estimate deviated greatly from previous scenarios, Ar</w:t>
-      </w:r>
-      <w:r>
-        <w:rPr>
-          <w:lang w:val="en-US" w:bidi="fa-IR"/>
-        </w:rPr>
-        <w:t>ntz</w:t>
-      </w:r>
-      <w:r>
-        <w:rPr>
-          <w:lang w:val="en-US" w:bidi="fa-IR"/>
-        </w:rPr>
-        <w:t xml:space="preserve"> and her colleagues' </w:t>
-      </w:r>
-      <w:r>
-        <w:rPr>
-          <w:lang w:val="en-US" w:bidi="fa-IR"/>
-        </w:rPr>
-        <w:t>emphasis</w:t>
-      </w:r>
-      <w:r>
-        <w:rPr>
-          <w:lang w:val="en-US" w:bidi="fa-IR"/>
-        </w:rPr>
-        <w:t xml:space="preserve"> on the tasks and skills that workers employ in their jobs was </w:t>
-      </w:r>
-      <w:r>
-        <w:rPr>
-          <w:lang w:val="en-US" w:bidi="fa-IR"/>
-        </w:rPr>
-        <w:t>groundbreaking</w:t>
-      </w:r>
-      <w:r>
-        <w:rPr>
-          <w:lang w:val="en-US" w:bidi="fa-IR"/>
-        </w:rPr>
-        <w:t>.</w:t>
-      </w:r>
-      <w:r>
-        <w:rPr>
-          <w:lang w:val="en-US" w:bidi="fa-IR"/>
-        </w:rPr>
-        <w:t xml:space="preserve"> This approach situates human work within the organizational and social structure of the workplace allowing a deeper understanding of the dynamics involved in human-technology coexistence.</w:t>
-      </w:r>
-    </w:p>
-    <w:p>
-      <w:pPr>
-        <w:pStyle w:val="BodyText1"/>
-        <w:rPr>
-          <w:lang w:val="en-US" w:bidi="fa-IR"/>
-        </w:rPr>
-      </w:pPr>
-      <w:r>
-        <w:rPr>
-          <w:lang w:val="en-US" w:bidi="fa-IR"/>
-        </w:rPr>
-        <w:lastRenderedPageBreak/>
         <w:t xml:space="preserve">Another alternative approach to occupation-level analyses was presented by </w:t>
       </w:r>
       <w:r>
@@ -6438,7 +6779,14 @@
         <w:rPr>
           <w:lang w:val="en-US" w:bidi="fa-IR"/>
         </w:rPr>
-        <w:t xml:space="preserve"> for skill measurement described in the last section, these studies have provided valuable insights into the changes in employment structure (macro-level) and the workers' situation (micro-level) under the influence of technological advancement. </w:t>
+        <w:t xml:space="preserve"> for skill measurement described in the last section, these studies have provided valuable insights into the changes in employment structure </w:t>
+      </w:r>
+      <w:r>
+        <w:rPr>
+          <w:lang w:val="en-US" w:bidi="fa-IR"/>
+        </w:rPr>
+        <w:lastRenderedPageBreak/>
+        <w:t xml:space="preserve">(macro-level) and the workers' situation (micro-level) under the influence of technological advancement. </w:t>
       </w:r>
     </w:p>
     <w:p>
@@ -6518,14 +6866,280 @@
         <w:rPr>
           <w:lang w:val="en-US" w:bidi="fa-IR"/>
         </w:rPr>
-        <w:t xml:space="preserve">increasing the proportion of non-routine occupations (abstract and service work) signifying an upskilling trend within the sector. In addition, by </w:t>
-      </w:r>
+        <w:t>increasing the proportion of non-routine occupations (abstract and service work) signifying an upskilling trend within the sector. In addition, by examining the changes in wage distribution across occupations, he observed wage polarization at the private firm level over the specified time.</w:t>
+      </w:r>
+    </w:p>
+    <w:p>
+      <w:pPr>
+        <w:pStyle w:val="BodyText1"/>
+        <w:rPr>
+          <w:lang w:val="en-US" w:bidi="fa-IR"/>
+        </w:rPr>
+      </w:pPr>
+      <w:r>
+        <w:rPr>
+          <w:lang w:val="en-US" w:bidi="fa-IR"/>
+        </w:rPr>
+        <w:t xml:space="preserve">Replicating the method of </w:t>
+      </w:r>
+      <w:r>
+        <w:rPr>
+          <w:lang w:val="en-US" w:bidi="fa-IR"/>
+        </w:rPr>
+        <w:t>Frey and Osborne</w:t>
+      </w:r>
+      <w:r>
+        <w:rPr>
+          <w:lang w:val="en-US" w:bidi="fa-IR"/>
+        </w:rPr>
+        <w:t xml:space="preserve"> (2013), </w:t>
+      </w:r>
+      <w:r>
+        <w:rPr>
+          <w:lang w:val="en-US" w:bidi="fa-IR"/>
+        </w:rPr>
+        <w:t>Pajarinen</w:t>
+      </w:r>
+      <w:r>
+        <w:rPr>
+          <w:lang w:val="en-US" w:bidi="fa-IR"/>
+        </w:rPr>
+        <w:t xml:space="preserve"> and Rouvinen (201</w:t>
+      </w:r>
+      <w:r>
+        <w:rPr>
+          <w:lang w:val="en-US" w:bidi="fa-IR"/>
+        </w:rPr>
+        <w:t>5</w:t>
+      </w:r>
+      <w:r>
+        <w:rPr>
+          <w:lang w:val="en-US" w:bidi="fa-IR"/>
+        </w:rPr>
+        <w:t>) investigated the risk of computerization for employment in Finland. They discovered that approximately one-third of occupations are susceptible to computerization. This estimate was 10 percentage points lower than the corresponding estimate for the US (47%). However, similar to the US, o</w:t>
+      </w:r>
+      <w:r>
+        <w:rPr>
+          <w:lang w:val="en-US" w:bidi="fa-IR"/>
+        </w:rPr>
+        <w:t>ccupations with low wages and low skill levels</w:t>
+      </w:r>
+      <w:r>
+        <w:rPr>
+          <w:lang w:val="en-US" w:bidi="fa-IR"/>
+        </w:rPr>
+        <w:t xml:space="preserve"> were found to be</w:t>
+      </w:r>
+      <w:r>
+        <w:rPr>
+          <w:lang w:val="en-US" w:bidi="fa-IR"/>
+        </w:rPr>
+        <w:t xml:space="preserve"> </w:t>
+      </w:r>
+      <w:r>
+        <w:rPr>
+          <w:lang w:val="en-US" w:bidi="fa-IR"/>
+        </w:rPr>
+        <w:t xml:space="preserve">more </w:t>
+      </w:r>
+      <w:r>
+        <w:rPr>
+          <w:lang w:val="en-US" w:bidi="fa-IR"/>
+        </w:rPr>
+        <w:t>vulnerable</w:t>
+      </w:r>
+      <w:r>
+        <w:rPr>
+          <w:lang w:val="en-US" w:bidi="fa-IR"/>
+        </w:rPr>
+        <w:t>.</w:t>
+      </w:r>
+      <w:r>
+        <w:rPr>
+          <w:lang w:val="en-US" w:bidi="fa-IR"/>
+        </w:rPr>
+        <w:t xml:space="preserve"> </w:t>
+      </w:r>
+      <w:r>
+        <w:rPr>
+          <w:lang w:val="en-US" w:bidi="fa-IR"/>
+        </w:rPr>
+        <w:t>Also, they found that</w:t>
+      </w:r>
+      <w:r>
+        <w:rPr>
+          <w:lang w:val="en-US" w:bidi="fa-IR"/>
+        </w:rPr>
+        <w:t xml:space="preserve"> service jobs </w:t>
+      </w:r>
+      <w:r>
+        <w:rPr>
+          <w:lang w:val="en-US" w:bidi="fa-IR"/>
+        </w:rPr>
+        <w:t>will be</w:t>
+      </w:r>
+      <w:r>
+        <w:rPr>
+          <w:lang w:val="en-US" w:bidi="fa-IR"/>
+        </w:rPr>
+        <w:t xml:space="preserve"> relatively more secure compared to manufacturing </w:t>
+      </w:r>
+      <w:r>
+        <w:rPr>
+          <w:lang w:val="en-US" w:bidi="fa-IR"/>
+        </w:rPr>
+        <w:t>jobs.</w:t>
+      </w:r>
+    </w:p>
+    <w:p>
+      <w:pPr>
+        <w:pStyle w:val="BodyText1"/>
+        <w:rPr>
+          <w:lang w:val="en-US" w:bidi="fa-IR"/>
+        </w:rPr>
+      </w:pPr>
+      <w:r>
+        <w:rPr>
+          <w:lang w:val="en-US" w:bidi="fa-IR"/>
+        </w:rPr>
+        <w:t xml:space="preserve">In a similar occupation-level analysis, based on the </w:t>
+      </w:r>
+      <w:r>
+        <w:rPr>
+          <w:lang w:val="en-US" w:bidi="fa-IR"/>
+        </w:rPr>
+        <w:t xml:space="preserve">AI </w:t>
+      </w:r>
+      <w:r>
+        <w:rPr>
+          <w:lang w:val="en-US" w:bidi="fa-IR"/>
+        </w:rPr>
+        <w:t>O</w:t>
+      </w:r>
+      <w:r>
+        <w:rPr>
+          <w:lang w:val="en-US" w:bidi="fa-IR"/>
+        </w:rPr>
+        <w:t xml:space="preserve">ccupational </w:t>
+      </w:r>
+      <w:r>
+        <w:rPr>
+          <w:lang w:val="en-US" w:bidi="fa-IR"/>
+        </w:rPr>
+        <w:t>I</w:t>
+      </w:r>
+      <w:r>
+        <w:rPr>
+          <w:lang w:val="en-US" w:bidi="fa-IR"/>
+        </w:rPr>
+        <w:t>mpact measure</w:t>
+      </w:r>
+      <w:r>
+        <w:rPr>
+          <w:lang w:val="en-US" w:bidi="fa-IR"/>
+        </w:rPr>
+        <w:t xml:space="preserve"> proposed</w:t>
+      </w:r>
+      <w:r>
+        <w:rPr>
+          <w:lang w:val="en-US" w:bidi="fa-IR"/>
+        </w:rPr>
+        <w:t xml:space="preserve"> by Felten, Raj</w:t>
+      </w:r>
+      <w:r>
+        <w:rPr>
+          <w:lang w:val="en-US" w:bidi="fa-IR"/>
+        </w:rPr>
+        <w:t>,</w:t>
+      </w:r>
+      <w:r>
+        <w:rPr>
+          <w:lang w:val="en-US" w:bidi="fa-IR"/>
+        </w:rPr>
+        <w:t xml:space="preserve"> and Seamans</w:t>
+      </w:r>
+      <w:r>
+        <w:rPr>
+          <w:lang w:val="en-US" w:bidi="fa-IR"/>
+        </w:rPr>
+        <w:t xml:space="preserve"> (2019) and PIIAC survey data, </w:t>
+      </w:r>
+      <w:r>
+        <w:rPr>
+          <w:lang w:val="en-US" w:bidi="fa-IR"/>
+        </w:rPr>
+        <w:t>Georgieff</w:t>
+      </w:r>
+      <w:r>
+        <w:rPr>
+          <w:lang w:val="en-US" w:bidi="fa-IR"/>
+        </w:rPr>
+        <w:t xml:space="preserve"> and Hyee (2022) reported that occupations are highly exposed to AI in Northern European countries compared to eastern countries. Specifically, Finland obtained the higher </w:t>
+      </w:r>
+      <w:r>
+        <w:rPr>
+          <w:lang w:val="en-US" w:bidi="fa-IR"/>
+        </w:rPr>
+        <w:t>average score of AI exposure</w:t>
+      </w:r>
+      <w:r>
+        <w:rPr>
+          <w:lang w:val="en-US" w:bidi="fa-IR"/>
+        </w:rPr>
+        <w:t xml:space="preserve"> across occupations (0.72) among the 23 countries that participated in this study. </w:t>
+      </w:r>
+    </w:p>
+    <w:p>
+      <w:pPr>
+        <w:pStyle w:val="BodyText1"/>
+        <w:rPr>
+          <w:lang w:val="en-US" w:bidi="fa-IR"/>
+        </w:rPr>
+      </w:pPr>
+      <w:r>
+        <w:rPr>
+          <w:lang w:val="en-US" w:bidi="fa-IR"/>
+        </w:rPr>
+        <w:t>Putting emphasis on the realized skill or skill-in-action (</w:t>
+      </w:r>
+      <w:r>
+        <w:rPr>
+          <w:lang w:val="en-US" w:bidi="fa-IR"/>
+        </w:rPr>
+        <w:t>Martinaitis</w:t>
+      </w:r>
+      <w:r>
+        <w:rPr>
+          <w:lang w:val="en-US" w:bidi="fa-IR"/>
+        </w:rPr>
+        <w:t>, 201</w:t>
+      </w:r>
+      <w:r>
+        <w:rPr>
+          <w:lang w:val="en-US" w:bidi="fa-IR"/>
+        </w:rPr>
+        <w:t>4</w:t>
+      </w:r>
+      <w:r>
+        <w:rPr>
+          <w:lang w:val="en-US" w:bidi="fa-IR"/>
+        </w:rPr>
+        <w:t xml:space="preserve">) rather than the potential skill requirement for occupations opens space for the contribution of “job quality” studies to the skill debate. This research tradition which gained special popularity in Finland due to its close association with workforce well-being, added to the literature by identifying the work conditions that allow or limit the realization of skills. Although job quality contains a variety of domains, Autonomy and Access to Training appear as two skill-specific domains, frequently used in empirical work. </w:t>
+      </w:r>
+    </w:p>
+    <w:p>
+      <w:pPr>
+        <w:pStyle w:val="BodyText1"/>
+        <w:rPr>
+          <w:lang w:val="en-US" w:bidi="fa-IR"/>
+        </w:rPr>
+      </w:pPr>
       <w:r>
         <w:rPr>
           <w:lang w:val="en-US" w:bidi="fa-IR"/>
         </w:rPr>
         <w:lastRenderedPageBreak/>
-        <w:t>examining the changes in wage distribution across occupations, he observed wage polarization at the private firm level over the specified time.</w:t>
+        <w:t xml:space="preserve">In the Finnish context, Hartikainen et. al. (2010) evaluated the job quality of the workforce across European countries using self-report data from European Working Condition Survey (2005). Their results, with a focus on workforce skills, demonstrated that 60% of Finnish employees were involved in jobs with unforeseen and complex tasks requiring learning new things. However, Finnish employees reported lower work autonomy and discretion (51%) over their job tasks compared to other Nordic countries’ employees (60%). </w:t>
       </w:r>
     </w:p>
     <w:p>
@@ -6539,104 +7153,8 @@
         <w:rPr>
           <w:lang w:val="en-US" w:bidi="fa-IR"/>
         </w:rPr>
-        <w:t xml:space="preserve">Replicating the method of </w:t>
-      </w:r>
-      <w:r>
-        <w:rPr>
-          <w:lang w:val="en-US" w:bidi="fa-IR"/>
-        </w:rPr>
-        <w:t>Frey and Osborne</w:t>
-      </w:r>
-      <w:r>
-        <w:rPr>
-          <w:lang w:val="en-US" w:bidi="fa-IR"/>
-        </w:rPr>
-        <w:t xml:space="preserve"> (2013), </w:t>
-      </w:r>
-      <w:r>
-        <w:rPr>
-          <w:lang w:val="en-US" w:bidi="fa-IR"/>
-        </w:rPr>
-        <w:t>Pajarinen</w:t>
-      </w:r>
-      <w:r>
-        <w:rPr>
-          <w:lang w:val="en-US" w:bidi="fa-IR"/>
-        </w:rPr>
-        <w:t xml:space="preserve"> and Rouvinen (2014) investigated the risk of computerization for employment in Finland. They discovered that approximately one-third of occupations are susceptible to computerization. This estimate was 10 percentage points lower than the corresponding estimate for the US (47%). However, similar to the US, o</w:t>
-      </w:r>
-      <w:r>
-        <w:rPr>
-          <w:lang w:val="en-US" w:bidi="fa-IR"/>
-        </w:rPr>
-        <w:t>ccupations with low wages and low skill levels</w:t>
-      </w:r>
-      <w:r>
-        <w:rPr>
-          <w:lang w:val="en-US" w:bidi="fa-IR"/>
-        </w:rPr>
-        <w:t xml:space="preserve"> were found to be</w:t>
-      </w:r>
-      <w:r>
-        <w:rPr>
-          <w:lang w:val="en-US" w:bidi="fa-IR"/>
-        </w:rPr>
         <w:t xml:space="preserve"> </w:t>
       </w:r>
-      <w:r>
-        <w:rPr>
-          <w:lang w:val="en-US" w:bidi="fa-IR"/>
-        </w:rPr>
-        <w:t xml:space="preserve">more </w:t>
-      </w:r>
-      <w:r>
-        <w:rPr>
-          <w:lang w:val="en-US" w:bidi="fa-IR"/>
-        </w:rPr>
-        <w:t>vulnerable</w:t>
-      </w:r>
-      <w:r>
-        <w:rPr>
-          <w:lang w:val="en-US" w:bidi="fa-IR"/>
-        </w:rPr>
-        <w:t>.</w:t>
-      </w:r>
-      <w:r>
-        <w:rPr>
-          <w:lang w:val="en-US" w:bidi="fa-IR"/>
-        </w:rPr>
-        <w:t xml:space="preserve"> </w:t>
-      </w:r>
-      <w:r>
-        <w:rPr>
-          <w:lang w:val="en-US" w:bidi="fa-IR"/>
-        </w:rPr>
-        <w:t>Also, they found that</w:t>
-      </w:r>
-      <w:r>
-        <w:rPr>
-          <w:lang w:val="en-US" w:bidi="fa-IR"/>
-        </w:rPr>
-        <w:t xml:space="preserve"> service jobs </w:t>
-      </w:r>
-      <w:r>
-        <w:rPr>
-          <w:lang w:val="en-US" w:bidi="fa-IR"/>
-        </w:rPr>
-        <w:t>will be</w:t>
-      </w:r>
-      <w:r>
-        <w:rPr>
-          <w:lang w:val="en-US" w:bidi="fa-IR"/>
-        </w:rPr>
-        <w:t xml:space="preserve"> relatively more secure compared to manufacturing </w:t>
-      </w:r>
-      <w:r>
-        <w:rPr>
-          <w:lang w:val="en-US" w:bidi="fa-IR"/>
-        </w:rPr>
-        <w:t>jobs.</w:t>
-      </w:r>
     </w:p>
     <w:p>
       <w:pPr>
@@ -6645,96 +7163,6 @@
           <w:lang w:val="en-US" w:bidi="fa-IR"/>
         </w:rPr>
       </w:pPr>
-      <w:r>
-        <w:rPr>
-          <w:lang w:val="en-US" w:bidi="fa-IR"/>
-        </w:rPr>
-        <w:t xml:space="preserve">In a similar occupation-level analysis, based on the </w:t>
-      </w:r>
-      <w:r>
-        <w:rPr>
-          <w:lang w:val="en-US" w:bidi="fa-IR"/>
-        </w:rPr>
-        <w:t xml:space="preserve">AI </w:t>
-      </w:r>
-      <w:r>
-        <w:rPr>
-          <w:lang w:val="en-US" w:bidi="fa-IR"/>
-        </w:rPr>
-        <w:t>O</w:t>
-      </w:r>
-      <w:r>
-        <w:rPr>
-          <w:lang w:val="en-US" w:bidi="fa-IR"/>
-        </w:rPr>
-        <w:t xml:space="preserve">ccupational </w:t>
-      </w:r>
-      <w:r>
-        <w:rPr>
-          <w:lang w:val="en-US" w:bidi="fa-IR"/>
-        </w:rPr>
-        <w:t>I</w:t>
-      </w:r>
-      <w:r>
-        <w:rPr>
-          <w:lang w:val="en-US" w:bidi="fa-IR"/>
-        </w:rPr>
-        <w:t>mpact measure</w:t>
-      </w:r>
-      <w:r>
-        <w:rPr>
-          <w:lang w:val="en-US" w:bidi="fa-IR"/>
-        </w:rPr>
-        <w:t xml:space="preserve"> proposed</w:t>
-      </w:r>
-      <w:r>
-        <w:rPr>
-          <w:lang w:val="en-US" w:bidi="fa-IR"/>
-        </w:rPr>
-        <w:t xml:space="preserve"> by Felten, Raj</w:t>
-      </w:r>
-      <w:r>
-        <w:rPr>
-          <w:lang w:val="en-US" w:bidi="fa-IR"/>
-        </w:rPr>
-        <w:t>,</w:t>
-      </w:r>
-      <w:r>
-        <w:rPr>
-          <w:lang w:val="en-US" w:bidi="fa-IR"/>
-        </w:rPr>
-        <w:t xml:space="preserve"> and Seamans</w:t>
-      </w:r>
-      <w:r>
-        <w:rPr>
-          <w:lang w:val="en-US" w:bidi="fa-IR"/>
-        </w:rPr>
-        <w:t xml:space="preserve"> (2019) and PIIAC survey data, </w:t>
-      </w:r>
-      <w:r>
-        <w:rPr>
-          <w:lang w:val="en-US" w:bidi="fa-IR"/>
-        </w:rPr>
-        <w:t>Georgieff</w:t>
-      </w:r>
-      <w:r>
-        <w:rPr>
-          <w:lang w:val="en-US" w:bidi="fa-IR"/>
-        </w:rPr>
-        <w:t xml:space="preserve"> and Hyee (2022) reported that occupations are highly exposed to AI in Northern European countries compared to eastern countries. Specifically, Finland obtained the higher </w:t>
-      </w:r>
-      <w:r>
-        <w:rPr>
-          <w:lang w:val="en-US" w:bidi="fa-IR"/>
-        </w:rPr>
-        <w:t>average score of AI exposure</w:t>
-      </w:r>
-      <w:r>
-        <w:rPr>
-          <w:lang w:val="en-US" w:bidi="fa-IR"/>
-        </w:rPr>
-        <w:t xml:space="preserve"> across occupations (0.72) among the 23 countries that participated in this study. </w:t>
-      </w:r>
     </w:p>
     <w:p>
       <w:pPr>
@@ -6747,32 +7175,51 @@
         <w:rPr>
           <w:lang w:val="en-US" w:bidi="fa-IR"/>
         </w:rPr>
-        <w:t>Putting emphasis on the realized skill or skill-in-action (</w:t>
-      </w:r>
-      <w:r>
-        <w:rPr>
-          <w:lang w:val="en-US" w:bidi="fa-IR"/>
-        </w:rPr>
-        <w:t>Martinaitis</w:t>
-      </w:r>
-      <w:r>
-        <w:rPr>
-          <w:lang w:val="en-US" w:bidi="fa-IR"/>
-        </w:rPr>
-        <w:t>, 201</w:t>
-      </w:r>
-      <w:r>
-        <w:rPr>
-          <w:lang w:val="en-US" w:bidi="fa-IR"/>
-        </w:rPr>
-        <w:t>4</w:t>
-      </w:r>
-      <w:r>
-        <w:rPr>
-          <w:lang w:val="en-US" w:bidi="fa-IR"/>
-        </w:rPr>
-        <w:t xml:space="preserve">) rather than the potential skill requirement for occupations opens space for the contribution of “job quality” studies to the skill debate. This research tradition which gained special popularity in Finland due to its close association with workforce well-being, added to the literature by identifying the work conditions that allow or limit the realization of skills. Although job quality contains a variety of domains, Autonomy and Access to Training appear as two skill-specific domains, frequently used in empirical work. </w:t>
-      </w:r>
+        <w:t>Another research on Finnish workforce skills within the job quality framework was conducted by Mustosm</w:t>
+      </w:r>
+      <w:r>
+        <w:rPr>
+          <w:lang w:val="en-US" w:bidi="fa-IR"/>
+        </w:rPr>
+        <w:t>äk</w:t>
+      </w:r>
+      <w:r>
+        <w:rPr>
+          <w:lang w:val="en-US" w:bidi="fa-IR"/>
+        </w:rPr>
+        <w:t>i</w:t>
+      </w:r>
+      <w:r>
+        <w:rPr>
+          <w:lang w:val="en-US" w:bidi="fa-IR"/>
+        </w:rPr>
+        <w:t>, Oinas, and An</w:t>
+      </w:r>
+      <w:r>
+        <w:rPr>
+          <w:lang w:val="en-US" w:bidi="fa-IR"/>
+        </w:rPr>
+        <w:t>t</w:t>
+      </w:r>
+      <w:r>
+        <w:rPr>
+          <w:lang w:val="en-US" w:bidi="fa-IR"/>
+        </w:rPr>
+        <w:t>tila (2017). This study concerns the class and gendered inequalities in the workforce. In their trend analysis based on the Finnish Quality of Work Life survey data (1977–2013), they showed that Finnish blue-collar workers have seen improvements in their autonomy and opportunities for development, denoting the low risk of social class gap and polarization of job quality in the future. Regarding gender, their findings showed that the gender gap continued among blue-collar workers, while gradually disappearing for lower white-collar and upper white-collar women.</w:t>
+      </w:r>
+    </w:p>
+    <w:p>
+      <w:pPr>
+        <w:pStyle w:val="Heading2"/>
+      </w:pPr>
+      <w:bookmarkStart w:id="18" w:name="_Toc179233229"/>
+      <w:r>
+        <w:t xml:space="preserve">How </w:t>
+      </w:r>
+      <w:r>
+        <w:t>does the current study utilize and add to the existing literature?</w:t>
+      </w:r>
+      <w:bookmarkEnd w:id="18"/>
     </w:p>
     <w:p>
       <w:pPr>
@@ -6785,7 +7232,7 @@
         <w:rPr>
           <w:lang w:val="en-US" w:bidi="fa-IR"/>
         </w:rPr>
-        <w:t xml:space="preserve">In the Finnish context, Hartikainen et. al. (2010) evaluated the job quality of the workforce across European countries using self-report data from European Working Condition Survey (2005). Their results, with a focus on workforce skills, demonstrated that 60% of Finnish employees were involved in jobs with unforeseen and complex tasks requiring learning new things. However, Finnish employees reported lower work autonomy and discretion (51%) over their job tasks compared to other Nordic countries’ employees (60%). </w:t>
+        <w:t>Reviewing the theoretical and empirical literature, it is evident that the field has benefited from extensive multidisciplinary analyses and still has remained appealing to further exploration due to the ever-evolving technologies and dynamic world of work.</w:t>
       </w:r>
     </w:p>
     <w:p>
@@ -6799,7 +7246,7 @@
         <w:rPr>
           <w:lang w:val="en-US" w:bidi="fa-IR"/>
         </w:rPr>
-        <w:t xml:space="preserve"> </w:t>
+        <w:t xml:space="preserve">Labor Process Theory and the spectrum of empirical research inspired by this theory have dominantly produced the most hypotheses and methodological innovations for measuring the impact of technologies on human labor. In this section, we introduced some of the proposed measures and indices for evaluating workforce skills and discussed how these measures gradually evolved from analyzing the potential effect of technology on occupations to capturing the materialized effect of workplace technologies on workers. </w:t>
       </w:r>
     </w:p>
     <w:p>
@@ -6809,115 +7256,22 @@
           <w:lang w:val="en-US" w:bidi="fa-IR"/>
         </w:rPr>
       </w:pPr>
+      <w:r>
+        <w:rPr>
+          <w:lang w:val="en-US" w:bidi="fa-IR"/>
+        </w:rPr>
+        <w:lastRenderedPageBreak/>
+        <w:t>In earlier studies, human labor was viewed as a passive entity at high risk of being displaced by technology. Compatible with the insight from the Social Shaping of Technology discourse, the more recent studies view human skills and technologies situated in the workplace. In this approach, workers' skills and their job tasks change alongside technological progress as the technology is developed and adapted according to the workers' and organizations’ needs. Furthermore, by shifting the level of measurement from the occupation level to the worker level, more nuanced and subjective analyses of the workforce skills and capturing heterogeneities among workers have been possible.</w:t>
+      </w:r>
     </w:p>
     <w:p>
       <w:pPr>
         <w:pStyle w:val="BodyText1"/>
-        <w:rPr>
-          <w:lang w:val="en-US" w:bidi="fa-IR"/>
-        </w:rPr>
-      </w:pPr>
-      <w:r>
-        <w:rPr>
-          <w:lang w:val="en-US" w:bidi="fa-IR"/>
-        </w:rPr>
-        <w:t>Another research on Finnish workforce skills within the job quality framework was conducted by Mustosm</w:t>
-      </w:r>
-      <w:r>
-        <w:rPr>
-          <w:lang w:val="en-US" w:bidi="fa-IR"/>
-        </w:rPr>
-        <w:t>äk</w:t>
-      </w:r>
-      <w:r>
-        <w:rPr>
-          <w:lang w:val="en-US" w:bidi="fa-IR"/>
-        </w:rPr>
-        <w:t>i</w:t>
-      </w:r>
-      <w:r>
-        <w:rPr>
-          <w:lang w:val="en-US" w:bidi="fa-IR"/>
-        </w:rPr>
-        <w:t>, Oinas, and An</w:t>
-      </w:r>
-      <w:r>
-        <w:rPr>
-          <w:lang w:val="en-US" w:bidi="fa-IR"/>
-        </w:rPr>
-        <w:t>t</w:t>
-      </w:r>
-      <w:r>
-        <w:rPr>
-          <w:lang w:val="en-US" w:bidi="fa-IR"/>
-        </w:rPr>
-        <w:t>tila (2017). This study concerns the class and gendered inequalities in the workforce. In their trend analysis based on the Finnish Quality of Work Life survey data (1977–2013), they showed that Finnish blue-collar workers have seen improvements in their autonomy and opportunities for development, denoting the low risk of social class gap and polarization of job quality in the future. Regarding gender, their findings showed that the gender gap continued among blue-collar workers, while gradually disappearing for lower white-collar and upper white-collar women.</w:t>
-      </w:r>
-    </w:p>
-    <w:p>
-      <w:pPr>
-        <w:pStyle w:val="Heading2"/>
-      </w:pPr>
-      <w:bookmarkStart w:id="18" w:name="_Toc179233229"/>
-      <w:r>
-        <w:t xml:space="preserve">How </w:t>
-      </w:r>
-      <w:r>
-        <w:t>does the current study utilize and add to the existing literature?</w:t>
-      </w:r>
-      <w:bookmarkEnd w:id="18"/>
-    </w:p>
-    <w:p>
-      <w:pPr>
-        <w:pStyle w:val="BodyText1"/>
-        <w:rPr>
-          <w:lang w:val="en-US" w:bidi="fa-IR"/>
-        </w:rPr>
-      </w:pPr>
-      <w:r>
-        <w:rPr>
-          <w:lang w:val="en-US" w:bidi="fa-IR"/>
-        </w:rPr>
-        <w:t>Reviewing the theoretical and empirical literature, it is evident that the field has benefited from extensive multidisciplinary analyses and still has remained appealing to further exploration due to the ever-evolving technologies and dynamic world of work.</w:t>
-      </w:r>
-    </w:p>
-    <w:p>
-      <w:pPr>
-        <w:pStyle w:val="BodyText1"/>
-        <w:rPr>
-          <w:lang w:val="en-US" w:bidi="fa-IR"/>
-        </w:rPr>
-      </w:pPr>
-      <w:r>
-        <w:rPr>
-          <w:lang w:val="en-US" w:bidi="fa-IR"/>
-        </w:rPr>
-        <w:t xml:space="preserve">Labor Process Theory and the spectrum of empirical research inspired by this theory have dominantly produced the most hypotheses and methodological innovations for measuring the impact of technologies on human labor. In this section, we introduced some of the proposed measures and indices for evaluating workforce skills and discussed how these measures gradually evolved from analyzing the potential effect of technology on occupations to capturing the materialized effect of workplace technologies on workers. </w:t>
-      </w:r>
-    </w:p>
-    <w:p>
-      <w:pPr>
-        <w:pStyle w:val="BodyText1"/>
-        <w:rPr>
-          <w:lang w:val="en-US" w:bidi="fa-IR"/>
-        </w:rPr>
-      </w:pPr>
-      <w:r>
-        <w:rPr>
-          <w:lang w:val="en-US" w:bidi="fa-IR"/>
-        </w:rPr>
-        <w:t>In earlier studies, human labor was viewed as a passive entity at high risk of being displaced by technology. Compatible with the insight from the Social Shaping of Technology discourse, the more recent studies view human skills and technologies situated in the workplace. In this approach, workers' skills and their job tasks change alongside technological progress as the technology is developed and adapted according to the workers' and organizations’ needs. Furthermore, by shifting the level of measurement from the occupation level to the worker level, more nuanced and subjective analyses of the workforce skills and capturing heterogeneities among workers have been possible.</w:t>
-      </w:r>
-    </w:p>
-    <w:p>
-      <w:pPr>
-        <w:pStyle w:val="BodyText1"/>
-      </w:pPr>
-      <w:r>
-        <w:rPr>
-          <w:lang w:val="en-US" w:bidi="fa-IR"/>
-        </w:rPr>
-        <w:lastRenderedPageBreak/>
+      </w:pPr>
+      <w:r>
+        <w:rPr>
+          <w:lang w:val="en-US" w:bidi="fa-IR"/>
+        </w:rPr>
         <w:t>This thesis contributes to the literature b</w:t>
       </w:r>
       <w:r>
@@ -12490,6 +12844,57 @@
         </w:rPr>
         <w:t xml:space="preserve">As the FWLB data for each year has been published separately, the first step is integrating and harmonizing five data sets. For this purpose, a set of variables contributing to the work complexity measure were extracted, renamed, scaled to 0-1, and recoded in some cases so that all variables measure the work complexity in the same direction with the smallest value denoting the least work complexity and vice versa. The size of 2018, 2019, 2020, 2021, and 2022 data sets were respectively 1650, 1555, 1647, 1899, and 1862 records. After harmonizing variables and combining data sets, the final integrated data was obtained containing 8613 records and 12 variables including background and WCI-related variables. This process was carried out using R software. </w:t>
       </w:r>
+      <w:r>
+        <w:rPr>
+          <w:lang w:val="en-US" w:bidi="fa-IR"/>
+        </w:rPr>
+        <w:t xml:space="preserve">The codes for the entire data </w:t>
+      </w:r>
+      <w:r>
+        <w:rPr>
+          <w:lang w:val="en-US" w:bidi="fa-IR"/>
+        </w:rPr>
+        <w:t>wrangling</w:t>
+      </w:r>
+      <w:r>
+        <w:rPr>
+          <w:lang w:val="en-US" w:bidi="fa-IR"/>
+        </w:rPr>
+        <w:t xml:space="preserve"> and analysis </w:t>
+      </w:r>
+      <w:r>
+        <w:rPr>
+          <w:lang w:val="en-US" w:bidi="fa-IR"/>
+        </w:rPr>
+        <w:t xml:space="preserve">process </w:t>
+      </w:r>
+      <w:r>
+        <w:rPr>
+          <w:lang w:val="en-US" w:bidi="fa-IR"/>
+        </w:rPr>
+        <w:t>are available on my GitHub repository at</w:t>
+      </w:r>
+      <w:r>
+        <w:rPr>
+          <w:lang w:val="en-US" w:bidi="fa-IR"/>
+        </w:rPr>
+        <w:t xml:space="preserve"> </w:t>
+      </w:r>
+      <w:hyperlink r:id="rId14" w:history="1">
+        <w:r>
+          <w:rPr>
+            <w:rStyle w:val="Hyperlink"/>
+            <w:lang w:val="en-US" w:bidi="fa-IR"/>
+          </w:rPr>
+          <w:t>https://github.com/Hanieh2022/MasterThesis.git</w:t>
+        </w:r>
+      </w:hyperlink>
+      <w:r>
+        <w:rPr>
+          <w:lang w:val="en-US" w:bidi="fa-IR"/>
+        </w:rPr>
+        <w:t>.</w:t>
+      </w:r>
     </w:p>
     <w:p>
       <w:pPr>
@@ -12512,14 +12917,14 @@
         <w:rPr>
           <w:lang w:val="en-US" w:bidi="fa-IR"/>
         </w:rPr>
-        <w:t xml:space="preserve">The integrated data contains a minimal number of missing responses in WCI-related variables, 100 cases in total. Among background variables, missing responses were observed only in the “Occupation” variable with 91 NAs. Dealing with the missing values primarily requires knowing the reason for missing responses. Reviewing the </w:t>
+        <w:t xml:space="preserve">The integrated data contains a minimal number of missing responses in WCI-related variables, 100 cases in total. Among background variables, missing responses were observed only in the “Occupation” variable with 91 NAs. Dealing with the missing </w:t>
       </w:r>
       <w:r>
         <w:rPr>
           <w:lang w:val="en-US" w:bidi="fa-IR"/>
         </w:rPr>
         <w:lastRenderedPageBreak/>
-        <w:t xml:space="preserve">FWLB’s documentation, I found no explanation of the missing data mechanism. However, visualization can provide insight into the pattern of missing values in the sample and suggest an approach to deal with them. Figure </w:t>
+        <w:t xml:space="preserve">values primarily requires knowing the reason for missing responses. Reviewing the FWLB’s documentation, I found no explanation of the missing data mechanism. However, visualization can provide insight into the pattern of missing values in the sample and suggest an approach to deal with them. Figure </w:t>
       </w:r>
       <w:r>
         <w:rPr>
@@ -12563,7 +12968,7 @@
                     </pic:cNvPicPr>
                   </pic:nvPicPr>
                   <pic:blipFill>
-                    <a:blip r:embed="rId14">
+                    <a:blip r:embed="rId15">
                       <a:extLst>
                         <a:ext uri="{28A0092B-C50C-407E-A947-70E740481C1C}">
                           <a14:useLocalDpi xmlns:a14="http://schemas.microsoft.com/office/drawing/2010/main" val="0"/>
@@ -12755,14 +13160,14 @@
         <w:rPr>
           <w:lang w:val="en-US" w:bidi="fa-IR"/>
         </w:rPr>
-        <w:t xml:space="preserve">, 2019), especially if there is such a pattern that specific people do not tend to respond to specific questions. In this case, the work complexity calculation might be biased toward the people who are more open to giving information, those probably with higher socio-economic status. Available-case analysis has its drawbacks, for example, </w:t>
+        <w:t xml:space="preserve">, 2019), especially if there is such a pattern that specific people do not tend to respond to specific questions. In this case, the work complexity calculation might be biased toward the people who are more open to giving information, those probably with </w:t>
       </w:r>
       <w:r>
         <w:rPr>
           <w:lang w:val="en-US" w:bidi="fa-IR"/>
         </w:rPr>
         <w:lastRenderedPageBreak/>
-        <w:t>it c</w:t>
+        <w:t>higher socio-economic status. Available-case analysis has its drawbacks, for example, it c</w:t>
       </w:r>
       <w:r>
         <w:rPr>
@@ -16458,272 +16863,6 @@
                     </pic:cNvPicPr>
                   </pic:nvPicPr>
                   <pic:blipFill>
-                    <a:blip r:embed="rId15">
-                      <a:extLst>
-                        <a:ext uri="{28A0092B-C50C-407E-A947-70E740481C1C}">
-                          <a14:useLocalDpi xmlns:a14="http://schemas.microsoft.com/office/drawing/2010/main" val="0"/>
-                        </a:ext>
-                      </a:extLst>
-                    </a:blip>
-                    <a:srcRect/>
-                    <a:stretch>
-                      <a:fillRect/>
-                    </a:stretch>
-                  </pic:blipFill>
-                  <pic:spPr bwMode="auto">
-                    <a:xfrm>
-                      <a:off x="0" y="0"/>
-                      <a:ext cx="5760085" cy="3325495"/>
-                    </a:xfrm>
-                    <a:prstGeom prst="rect">
-                      <a:avLst/>
-                    </a:prstGeom>
-                    <a:noFill/>
-                    <a:ln>
-                      <a:noFill/>
-                    </a:ln>
-                  </pic:spPr>
-                </pic:pic>
-              </a:graphicData>
-            </a:graphic>
-          </wp:inline>
-        </w:drawing>
-      </w:r>
-    </w:p>
-    <w:p>
-      <w:pPr>
-        <w:pStyle w:val="Caption"/>
-        <w:jc w:val="both"/>
-        <w:rPr>
-          <w:rFonts w:ascii="Arial" w:hAnsi="Arial" w:cs="Arial"/>
-          <w:sz w:val="20"/>
-          <w:szCs w:val="20"/>
-        </w:rPr>
-      </w:pPr>
-      <w:r>
-        <w:rPr>
-          <w:rFonts w:ascii="Arial" w:hAnsi="Arial" w:cs="Arial"/>
-          <w:sz w:val="20"/>
-          <w:szCs w:val="20"/>
-        </w:rPr>
-        <w:t xml:space="preserve">Figure </w:t>
-      </w:r>
-      <w:r>
-        <w:rPr>
-          <w:rFonts w:ascii="Arial" w:hAnsi="Arial" w:cs="Arial"/>
-          <w:sz w:val="20"/>
-          <w:szCs w:val="20"/>
-        </w:rPr>
-        <w:fldChar w:fldCharType="begin"/>
-      </w:r>
-      <w:r>
-        <w:rPr>
-          <w:rFonts w:ascii="Arial" w:hAnsi="Arial" w:cs="Arial"/>
-          <w:sz w:val="20"/>
-          <w:szCs w:val="20"/>
-        </w:rPr>
-        <w:instrText xml:space="preserve"> SEQ Figure \* ARABIC </w:instrText>
-      </w:r>
-      <w:r>
-        <w:rPr>
-          <w:rFonts w:ascii="Arial" w:hAnsi="Arial" w:cs="Arial"/>
-          <w:sz w:val="20"/>
-          <w:szCs w:val="20"/>
-        </w:rPr>
-        <w:fldChar w:fldCharType="separate"/>
-      </w:r>
-      <w:r>
-        <w:rPr>
-          <w:rFonts w:ascii="Arial" w:hAnsi="Arial" w:cs="Arial"/>
-          <w:noProof/>
-          <w:sz w:val="20"/>
-          <w:szCs w:val="20"/>
-        </w:rPr>
-        <w:t>2</w:t>
-      </w:r>
-      <w:r>
-        <w:rPr>
-          <w:rFonts w:ascii="Arial" w:hAnsi="Arial" w:cs="Arial"/>
-          <w:sz w:val="20"/>
-          <w:szCs w:val="20"/>
-        </w:rPr>
-        <w:fldChar w:fldCharType="end"/>
-      </w:r>
-      <w:r>
-        <w:rPr>
-          <w:rFonts w:ascii="Arial" w:hAnsi="Arial" w:cs="Arial"/>
-          <w:sz w:val="20"/>
-          <w:szCs w:val="20"/>
-          <w:lang w:val="en-US"/>
-        </w:rPr>
-        <w:t xml:space="preserve">. Work </w:t>
-      </w:r>
-      <w:r>
-        <w:rPr>
-          <w:rFonts w:ascii="Arial" w:hAnsi="Arial" w:cs="Arial"/>
-          <w:sz w:val="20"/>
-          <w:szCs w:val="20"/>
-          <w:lang w:val="en-US"/>
-        </w:rPr>
-        <w:t>c</w:t>
-      </w:r>
-      <w:r>
-        <w:rPr>
-          <w:rFonts w:ascii="Arial" w:hAnsi="Arial" w:cs="Arial"/>
-          <w:sz w:val="20"/>
-          <w:szCs w:val="20"/>
-          <w:lang w:val="en-US"/>
-        </w:rPr>
-        <w:t xml:space="preserve">omplexity </w:t>
-      </w:r>
-      <w:r>
-        <w:rPr>
-          <w:rFonts w:ascii="Arial" w:hAnsi="Arial" w:cs="Arial"/>
-          <w:sz w:val="20"/>
-          <w:szCs w:val="20"/>
-          <w:lang w:val="en-US"/>
-        </w:rPr>
-        <w:t>changes</w:t>
-      </w:r>
-      <w:r>
-        <w:rPr>
-          <w:rFonts w:ascii="Arial" w:hAnsi="Arial" w:cs="Arial"/>
-          <w:sz w:val="20"/>
-          <w:szCs w:val="20"/>
-          <w:lang w:val="en-US"/>
-        </w:rPr>
-        <w:t xml:space="preserve"> over</w:t>
-      </w:r>
-      <w:r>
-        <w:rPr>
-          <w:rFonts w:ascii="Arial" w:hAnsi="Arial" w:cs="Arial"/>
-          <w:sz w:val="20"/>
-          <w:szCs w:val="20"/>
-          <w:lang w:val="en-US"/>
-        </w:rPr>
-        <w:t xml:space="preserve"> t</w:t>
-      </w:r>
-      <w:r>
-        <w:rPr>
-          <w:rFonts w:ascii="Arial" w:hAnsi="Arial" w:cs="Arial"/>
-          <w:sz w:val="20"/>
-          <w:szCs w:val="20"/>
-          <w:lang w:val="en-US"/>
-        </w:rPr>
-        <w:t>ime</w:t>
-      </w:r>
-    </w:p>
-    <w:p>
-      <w:pPr>
-        <w:pStyle w:val="BodyText1"/>
-      </w:pPr>
-      <w:r>
-        <w:t xml:space="preserve">The line plot (Figure </w:t>
-      </w:r>
-      <w:r>
-        <w:t>2</w:t>
-      </w:r>
-      <w:r>
-        <w:t xml:space="preserve">) illustrates an upward trend in average work complexity during the study timeline (2018-2022). Starting in 2018, we observe a gradual increase in average work complexity from 0.423 to 0.425 in 2019. Subsequently, there was a significant growth in average work complexity in 2020, reaching 0.447. The upward trend continued, peaking at 0.46 in 2021, followed by a slight decrease to </w:t>
-      </w:r>
-      <w:r>
-        <w:lastRenderedPageBreak/>
-        <w:t>0.45 in 2022. Despite the decline between 2021 and 2022, the average work complexity at the end of the timeline remains higher than in all previous years, except for 2021.</w:t>
-      </w:r>
-    </w:p>
-    <w:p>
-      <w:pPr>
-        <w:pStyle w:val="BodyText1"/>
-      </w:pPr>
-      <w:r>
-        <w:t>The most substantial increase occurred between 2019 and 2020, continuing into 2021. This sudden surge may be linked to the profound impact of the COVID-19 pandemic on the world of work. The pandemic reshaped how workers performed their job tasks. Strict social distancing rules necessitated a shift to remote work, leading organizations to adopt digital collaboration tools and enhance Collaborative Work (dimension 3). Furthermore, lockdowns provided individuals with more time to self-educate and upgrade their knowledge and skills through online materials, courses, and webinars which contributed to Skill-building (dimension2). Moreover, in the absence of stable circumstances, workers encountered more transformations and unpredictability at work, which enabled them to exercise greater discretion and autonomy over their jobs (dimension1). These changes can explain the significant growth in work complexity during the pandemic. However, to validate this, I will examine changes within each work complexity dimension separately in the following section.</w:t>
-      </w:r>
-    </w:p>
-    <w:p>
-      <w:pPr>
-        <w:pStyle w:val="BodyText1"/>
-      </w:pPr>
-      <w:r>
-        <w:t>Overall, the average work complexity of the Finnish workforce has increased, implying that employees, as a whole, have become more empowered as technology continues to evolve year by year. Another significant finding is that work complexity experienced substantial growth during the coronavirus pandemic. It is reasonable to assert that the global pandemic accelerated the upward trend in work complexity between 2019 and 2021. While the post-pandemic world still benefits from the fundamental changes that necessitated a more complex approach to work, the growth of work complexity has since slowed down. These findings align with the upgrading and upskilling hypothesis advocated by many scholars reviewed earlier. However, the downward trend observed in 2022 challenges optimistic views regarding the future of human work. This issue will be further investigated.</w:t>
-      </w:r>
-    </w:p>
-    <w:p>
-      <w:pPr>
-        <w:pStyle w:val="Heading2"/>
-      </w:pPr>
-      <w:bookmarkStart w:id="31" w:name="_Toc179233242"/>
-      <w:r>
-        <w:rPr>
-          <w:rFonts w:ascii="Georgia" w:hAnsi="Georgia"/>
-          <w:szCs w:val="24"/>
-          <w:lang w:val="en-US" w:bidi="fa-IR"/>
-        </w:rPr>
-        <w:t>Deconstructing work complexity; dimensional changes over</w:t>
-      </w:r>
-      <w:r>
-        <w:t xml:space="preserve"> time</w:t>
-      </w:r>
-      <w:bookmarkEnd w:id="31"/>
-    </w:p>
-    <w:p>
-      <w:pPr>
-        <w:pStyle w:val="BodyText1"/>
-        <w:rPr>
-          <w:lang w:val="en-US" w:bidi="fa-IR"/>
-        </w:rPr>
-      </w:pPr>
-      <w:r>
-        <w:rPr>
-          <w:lang w:val="en-US" w:bidi="fa-IR"/>
-        </w:rPr>
-        <w:t xml:space="preserve">In this section, I deconstruct the work complexity into its constituents in order to investigate the contribution of each dimension to the overall work complexity average. Figure </w:t>
-      </w:r>
-      <w:r>
-        <w:rPr>
-          <w:lang w:val="en-US" w:bidi="fa-IR"/>
-        </w:rPr>
-        <w:t>3</w:t>
-      </w:r>
-      <w:r>
-        <w:rPr>
-          <w:lang w:val="en-US" w:bidi="fa-IR"/>
-        </w:rPr>
-        <w:t xml:space="preserve"> visually presents the changes within each dimension over time.</w:t>
-      </w:r>
-    </w:p>
-    <w:p>
-      <w:pPr>
-        <w:pStyle w:val="BodyText1"/>
-        <w:keepNext/>
-        <w:jc w:val="both"/>
-        <w:rPr>
-          <w:lang w:val="en-FI"/>
-        </w:rPr>
-      </w:pPr>
-      <w:r>
-        <w:rPr>
-          <w:noProof/>
-          <w:lang w:val="en-FI"/>
-        </w:rPr>
-        <w:lastRenderedPageBreak/>
-        <w:drawing>
-          <wp:inline distT="0" distB="0" distL="0" distR="0" wp14:anchorId="4B32204D" wp14:editId="2A1EBFD6">
-            <wp:extent cx="5760085" cy="3325495"/>
-            <wp:effectExtent l="0" t="0" r="7620" b="2540"/>
-            <wp:docPr id="361792234" name="Picture 6" descr="A graph of the year&#10;&#10;Description automatically generated with medium confidence"/>
-            <wp:cNvGraphicFramePr>
-              <a:graphicFrameLocks xmlns:a="http://schemas.openxmlformats.org/drawingml/2006/main" noChangeAspect="1"/>
-            </wp:cNvGraphicFramePr>
-            <a:graphic xmlns:a="http://schemas.openxmlformats.org/drawingml/2006/main">
-              <a:graphicData uri="http://schemas.openxmlformats.org/drawingml/2006/picture">
-                <pic:pic xmlns:pic="http://schemas.openxmlformats.org/drawingml/2006/picture">
-                  <pic:nvPicPr>
-                    <pic:cNvPr id="361792234" name="Picture 6" descr="A graph of the year&#10;&#10;Description automatically generated with medium confidence"/>
-                    <pic:cNvPicPr>
-                      <a:picLocks noChangeAspect="1" noChangeArrowheads="1"/>
-                    </pic:cNvPicPr>
-                  </pic:nvPicPr>
-                  <pic:blipFill>
                     <a:blip r:embed="rId16">
                       <a:extLst>
                         <a:ext uri="{28A0092B-C50C-407E-A947-70E740481C1C}">
@@ -16764,6 +16903,272 @@
           <w:rFonts w:ascii="Arial" w:hAnsi="Arial" w:cs="Arial"/>
           <w:sz w:val="20"/>
           <w:szCs w:val="20"/>
+        </w:rPr>
+      </w:pPr>
+      <w:r>
+        <w:rPr>
+          <w:rFonts w:ascii="Arial" w:hAnsi="Arial" w:cs="Arial"/>
+          <w:sz w:val="20"/>
+          <w:szCs w:val="20"/>
+        </w:rPr>
+        <w:t xml:space="preserve">Figure </w:t>
+      </w:r>
+      <w:r>
+        <w:rPr>
+          <w:rFonts w:ascii="Arial" w:hAnsi="Arial" w:cs="Arial"/>
+          <w:sz w:val="20"/>
+          <w:szCs w:val="20"/>
+        </w:rPr>
+        <w:fldChar w:fldCharType="begin"/>
+      </w:r>
+      <w:r>
+        <w:rPr>
+          <w:rFonts w:ascii="Arial" w:hAnsi="Arial" w:cs="Arial"/>
+          <w:sz w:val="20"/>
+          <w:szCs w:val="20"/>
+        </w:rPr>
+        <w:instrText xml:space="preserve"> SEQ Figure \* ARABIC </w:instrText>
+      </w:r>
+      <w:r>
+        <w:rPr>
+          <w:rFonts w:ascii="Arial" w:hAnsi="Arial" w:cs="Arial"/>
+          <w:sz w:val="20"/>
+          <w:szCs w:val="20"/>
+        </w:rPr>
+        <w:fldChar w:fldCharType="separate"/>
+      </w:r>
+      <w:r>
+        <w:rPr>
+          <w:rFonts w:ascii="Arial" w:hAnsi="Arial" w:cs="Arial"/>
+          <w:noProof/>
+          <w:sz w:val="20"/>
+          <w:szCs w:val="20"/>
+        </w:rPr>
+        <w:t>2</w:t>
+      </w:r>
+      <w:r>
+        <w:rPr>
+          <w:rFonts w:ascii="Arial" w:hAnsi="Arial" w:cs="Arial"/>
+          <w:sz w:val="20"/>
+          <w:szCs w:val="20"/>
+        </w:rPr>
+        <w:fldChar w:fldCharType="end"/>
+      </w:r>
+      <w:r>
+        <w:rPr>
+          <w:rFonts w:ascii="Arial" w:hAnsi="Arial" w:cs="Arial"/>
+          <w:sz w:val="20"/>
+          <w:szCs w:val="20"/>
+          <w:lang w:val="en-US"/>
+        </w:rPr>
+        <w:t xml:space="preserve">. Work </w:t>
+      </w:r>
+      <w:r>
+        <w:rPr>
+          <w:rFonts w:ascii="Arial" w:hAnsi="Arial" w:cs="Arial"/>
+          <w:sz w:val="20"/>
+          <w:szCs w:val="20"/>
+          <w:lang w:val="en-US"/>
+        </w:rPr>
+        <w:t>c</w:t>
+      </w:r>
+      <w:r>
+        <w:rPr>
+          <w:rFonts w:ascii="Arial" w:hAnsi="Arial" w:cs="Arial"/>
+          <w:sz w:val="20"/>
+          <w:szCs w:val="20"/>
+          <w:lang w:val="en-US"/>
+        </w:rPr>
+        <w:t xml:space="preserve">omplexity </w:t>
+      </w:r>
+      <w:r>
+        <w:rPr>
+          <w:rFonts w:ascii="Arial" w:hAnsi="Arial" w:cs="Arial"/>
+          <w:sz w:val="20"/>
+          <w:szCs w:val="20"/>
+          <w:lang w:val="en-US"/>
+        </w:rPr>
+        <w:t>changes</w:t>
+      </w:r>
+      <w:r>
+        <w:rPr>
+          <w:rFonts w:ascii="Arial" w:hAnsi="Arial" w:cs="Arial"/>
+          <w:sz w:val="20"/>
+          <w:szCs w:val="20"/>
+          <w:lang w:val="en-US"/>
+        </w:rPr>
+        <w:t xml:space="preserve"> over</w:t>
+      </w:r>
+      <w:r>
+        <w:rPr>
+          <w:rFonts w:ascii="Arial" w:hAnsi="Arial" w:cs="Arial"/>
+          <w:sz w:val="20"/>
+          <w:szCs w:val="20"/>
+          <w:lang w:val="en-US"/>
+        </w:rPr>
+        <w:t xml:space="preserve"> t</w:t>
+      </w:r>
+      <w:r>
+        <w:rPr>
+          <w:rFonts w:ascii="Arial" w:hAnsi="Arial" w:cs="Arial"/>
+          <w:sz w:val="20"/>
+          <w:szCs w:val="20"/>
+          <w:lang w:val="en-US"/>
+        </w:rPr>
+        <w:t>ime</w:t>
+      </w:r>
+    </w:p>
+    <w:p>
+      <w:pPr>
+        <w:pStyle w:val="BodyText1"/>
+      </w:pPr>
+      <w:r>
+        <w:t xml:space="preserve">The line plot (Figure </w:t>
+      </w:r>
+      <w:r>
+        <w:t>2</w:t>
+      </w:r>
+      <w:r>
+        <w:t xml:space="preserve">) illustrates an upward trend in average work complexity during the study timeline (2018-2022). Starting in 2018, we observe a gradual increase in average work complexity from 0.423 to 0.425 in 2019. Subsequently, there was a significant growth in average work complexity in 2020, reaching 0.447. The upward trend continued, peaking at 0.46 in 2021, followed by a slight decrease to </w:t>
+      </w:r>
+      <w:r>
+        <w:lastRenderedPageBreak/>
+        <w:t>0.45 in 2022. Despite the decline between 2021 and 2022, the average work complexity at the end of the timeline remains higher than in all previous years, except for 2021.</w:t>
+      </w:r>
+    </w:p>
+    <w:p>
+      <w:pPr>
+        <w:pStyle w:val="BodyText1"/>
+      </w:pPr>
+      <w:r>
+        <w:t>The most substantial increase occurred between 2019 and 2020, continuing into 2021. This sudden surge may be linked to the profound impact of the COVID-19 pandemic on the world of work. The pandemic reshaped how workers performed their job tasks. Strict social distancing rules necessitated a shift to remote work, leading organizations to adopt digital collaboration tools and enhance Collaborative Work (dimension 3). Furthermore, lockdowns provided individuals with more time to self-educate and upgrade their knowledge and skills through online materials, courses, and webinars which contributed to Skill-building (dimension2). Moreover, in the absence of stable circumstances, workers encountered more transformations and unpredictability at work, which enabled them to exercise greater discretion and autonomy over their jobs (dimension1). These changes can explain the significant growth in work complexity during the pandemic. However, to validate this, I will examine changes within each work complexity dimension separately in the following section.</w:t>
+      </w:r>
+    </w:p>
+    <w:p>
+      <w:pPr>
+        <w:pStyle w:val="BodyText1"/>
+      </w:pPr>
+      <w:r>
+        <w:t>Overall, the average work complexity of the Finnish workforce has increased, implying that employees, as a whole, have become more empowered as technology continues to evolve year by year. Another significant finding is that work complexity experienced substantial growth during the coronavirus pandemic. It is reasonable to assert that the global pandemic accelerated the upward trend in work complexity between 2019 and 2021. While the post-pandemic world still benefits from the fundamental changes that necessitated a more complex approach to work, the growth of work complexity has since slowed down. These findings align with the upgrading and upskilling hypothesis advocated by many scholars reviewed earlier. However, the downward trend observed in 2022 challenges optimistic views regarding the future of human work. This issue will be further investigated.</w:t>
+      </w:r>
+    </w:p>
+    <w:p>
+      <w:pPr>
+        <w:pStyle w:val="Heading2"/>
+      </w:pPr>
+      <w:bookmarkStart w:id="31" w:name="_Toc179233242"/>
+      <w:r>
+        <w:rPr>
+          <w:rFonts w:ascii="Georgia" w:hAnsi="Georgia"/>
+          <w:szCs w:val="24"/>
+          <w:lang w:val="en-US" w:bidi="fa-IR"/>
+        </w:rPr>
+        <w:t>Deconstructing work complexity; dimensional changes over</w:t>
+      </w:r>
+      <w:r>
+        <w:t xml:space="preserve"> time</w:t>
+      </w:r>
+      <w:bookmarkEnd w:id="31"/>
+    </w:p>
+    <w:p>
+      <w:pPr>
+        <w:pStyle w:val="BodyText1"/>
+        <w:rPr>
+          <w:lang w:val="en-US" w:bidi="fa-IR"/>
+        </w:rPr>
+      </w:pPr>
+      <w:r>
+        <w:rPr>
+          <w:lang w:val="en-US" w:bidi="fa-IR"/>
+        </w:rPr>
+        <w:t xml:space="preserve">In this section, I deconstruct the work complexity into its constituents in order to investigate the contribution of each dimension to the overall work complexity average. Figure </w:t>
+      </w:r>
+      <w:r>
+        <w:rPr>
+          <w:lang w:val="en-US" w:bidi="fa-IR"/>
+        </w:rPr>
+        <w:t>3</w:t>
+      </w:r>
+      <w:r>
+        <w:rPr>
+          <w:lang w:val="en-US" w:bidi="fa-IR"/>
+        </w:rPr>
+        <w:t xml:space="preserve"> visually presents the changes within each dimension over time.</w:t>
+      </w:r>
+    </w:p>
+    <w:p>
+      <w:pPr>
+        <w:pStyle w:val="BodyText1"/>
+        <w:keepNext/>
+        <w:jc w:val="both"/>
+        <w:rPr>
+          <w:lang w:val="en-FI"/>
+        </w:rPr>
+      </w:pPr>
+      <w:r>
+        <w:rPr>
+          <w:noProof/>
+          <w:lang w:val="en-FI"/>
+        </w:rPr>
+        <w:lastRenderedPageBreak/>
+        <w:drawing>
+          <wp:inline distT="0" distB="0" distL="0" distR="0" wp14:anchorId="4B32204D" wp14:editId="2A1EBFD6">
+            <wp:extent cx="5760085" cy="3325495"/>
+            <wp:effectExtent l="0" t="0" r="7620" b="2540"/>
+            <wp:docPr id="361792234" name="Picture 6" descr="A graph of the year&#10;&#10;Description automatically generated with medium confidence"/>
+            <wp:cNvGraphicFramePr>
+              <a:graphicFrameLocks xmlns:a="http://schemas.openxmlformats.org/drawingml/2006/main" noChangeAspect="1"/>
+            </wp:cNvGraphicFramePr>
+            <a:graphic xmlns:a="http://schemas.openxmlformats.org/drawingml/2006/main">
+              <a:graphicData uri="http://schemas.openxmlformats.org/drawingml/2006/picture">
+                <pic:pic xmlns:pic="http://schemas.openxmlformats.org/drawingml/2006/picture">
+                  <pic:nvPicPr>
+                    <pic:cNvPr id="361792234" name="Picture 6" descr="A graph of the year&#10;&#10;Description automatically generated with medium confidence"/>
+                    <pic:cNvPicPr>
+                      <a:picLocks noChangeAspect="1" noChangeArrowheads="1"/>
+                    </pic:cNvPicPr>
+                  </pic:nvPicPr>
+                  <pic:blipFill>
+                    <a:blip r:embed="rId17">
+                      <a:extLst>
+                        <a:ext uri="{28A0092B-C50C-407E-A947-70E740481C1C}">
+                          <a14:useLocalDpi xmlns:a14="http://schemas.microsoft.com/office/drawing/2010/main" val="0"/>
+                        </a:ext>
+                      </a:extLst>
+                    </a:blip>
+                    <a:srcRect/>
+                    <a:stretch>
+                      <a:fillRect/>
+                    </a:stretch>
+                  </pic:blipFill>
+                  <pic:spPr bwMode="auto">
+                    <a:xfrm>
+                      <a:off x="0" y="0"/>
+                      <a:ext cx="5760085" cy="3325495"/>
+                    </a:xfrm>
+                    <a:prstGeom prst="rect">
+                      <a:avLst/>
+                    </a:prstGeom>
+                    <a:noFill/>
+                    <a:ln>
+                      <a:noFill/>
+                    </a:ln>
+                  </pic:spPr>
+                </pic:pic>
+              </a:graphicData>
+            </a:graphic>
+          </wp:inline>
+        </w:drawing>
+      </w:r>
+    </w:p>
+    <w:p>
+      <w:pPr>
+        <w:pStyle w:val="Caption"/>
+        <w:jc w:val="both"/>
+        <w:rPr>
+          <w:rFonts w:ascii="Arial" w:hAnsi="Arial" w:cs="Arial"/>
+          <w:sz w:val="20"/>
+          <w:szCs w:val="20"/>
           <w:lang w:val="en-US" w:bidi="fa-IR"/>
         </w:rPr>
       </w:pPr>
@@ -18302,10 +18707,10 @@
                           <pic:cNvPicPr/>
                         </pic:nvPicPr>
                         <pic:blipFill>
-                          <a:blip r:embed="rId17">
+                          <a:blip r:embed="rId18">
                             <a:extLst>
                               <a:ext uri="{96DAC541-7B7A-43D3-8B79-37D633B846F1}">
-                                <asvg:svgBlip xmlns:asvg="http://schemas.microsoft.com/office/drawing/2016/SVG/main" r:embed="rId18"/>
+                                <asvg:svgBlip xmlns:asvg="http://schemas.microsoft.com/office/drawing/2016/SVG/main" r:embed="rId19"/>
                               </a:ext>
                             </a:extLst>
                           </a:blip>
@@ -18374,10 +18779,10 @@
                           <pic:cNvPicPr/>
                         </pic:nvPicPr>
                         <pic:blipFill>
-                          <a:blip r:embed="rId17">
+                          <a:blip r:embed="rId18">
                             <a:extLst>
                               <a:ext uri="{96DAC541-7B7A-43D3-8B79-37D633B846F1}">
-                                <asvg:svgBlip xmlns:asvg="http://schemas.microsoft.com/office/drawing/2016/SVG/main" r:embed="rId18"/>
+                                <asvg:svgBlip xmlns:asvg="http://schemas.microsoft.com/office/drawing/2016/SVG/main" r:embed="rId19"/>
                               </a:ext>
                             </a:extLst>
                           </a:blip>
@@ -18446,10 +18851,10 @@
                           <pic:cNvPicPr/>
                         </pic:nvPicPr>
                         <pic:blipFill>
-                          <a:blip r:embed="rId17">
+                          <a:blip r:embed="rId18">
                             <a:extLst>
                               <a:ext uri="{96DAC541-7B7A-43D3-8B79-37D633B846F1}">
-                                <asvg:svgBlip xmlns:asvg="http://schemas.microsoft.com/office/drawing/2016/SVG/main" r:embed="rId18"/>
+                                <asvg:svgBlip xmlns:asvg="http://schemas.microsoft.com/office/drawing/2016/SVG/main" r:embed="rId19"/>
                               </a:ext>
                             </a:extLst>
                           </a:blip>
@@ -18644,10 +19049,10 @@
                           <pic:cNvPicPr/>
                         </pic:nvPicPr>
                         <pic:blipFill>
-                          <a:blip r:embed="rId17">
+                          <a:blip r:embed="rId18">
                             <a:extLst>
                               <a:ext uri="{96DAC541-7B7A-43D3-8B79-37D633B846F1}">
-                                <asvg:svgBlip xmlns:asvg="http://schemas.microsoft.com/office/drawing/2016/SVG/main" r:embed="rId18"/>
+                                <asvg:svgBlip xmlns:asvg="http://schemas.microsoft.com/office/drawing/2016/SVG/main" r:embed="rId19"/>
                               </a:ext>
                             </a:extLst>
                           </a:blip>
@@ -18717,10 +19122,10 @@
                           <pic:cNvPicPr/>
                         </pic:nvPicPr>
                         <pic:blipFill>
-                          <a:blip r:embed="rId17">
+                          <a:blip r:embed="rId18">
                             <a:extLst>
                               <a:ext uri="{96DAC541-7B7A-43D3-8B79-37D633B846F1}">
-                                <asvg:svgBlip xmlns:asvg="http://schemas.microsoft.com/office/drawing/2016/SVG/main" r:embed="rId18"/>
+                                <asvg:svgBlip xmlns:asvg="http://schemas.microsoft.com/office/drawing/2016/SVG/main" r:embed="rId19"/>
                               </a:ext>
                             </a:extLst>
                           </a:blip>
@@ -18790,10 +19195,10 @@
                           <pic:cNvPicPr/>
                         </pic:nvPicPr>
                         <pic:blipFill>
-                          <a:blip r:embed="rId17">
+                          <a:blip r:embed="rId18">
                             <a:extLst>
                               <a:ext uri="{96DAC541-7B7A-43D3-8B79-37D633B846F1}">
-                                <asvg:svgBlip xmlns:asvg="http://schemas.microsoft.com/office/drawing/2016/SVG/main" r:embed="rId18"/>
+                                <asvg:svgBlip xmlns:asvg="http://schemas.microsoft.com/office/drawing/2016/SVG/main" r:embed="rId19"/>
                               </a:ext>
                             </a:extLst>
                           </a:blip>
@@ -18981,10 +19386,10 @@
                           <pic:cNvPicPr/>
                         </pic:nvPicPr>
                         <pic:blipFill>
-                          <a:blip r:embed="rId17">
+                          <a:blip r:embed="rId18">
                             <a:extLst>
                               <a:ext uri="{96DAC541-7B7A-43D3-8B79-37D633B846F1}">
-                                <asvg:svgBlip xmlns:asvg="http://schemas.microsoft.com/office/drawing/2016/SVG/main" r:embed="rId18"/>
+                                <asvg:svgBlip xmlns:asvg="http://schemas.microsoft.com/office/drawing/2016/SVG/main" r:embed="rId19"/>
                               </a:ext>
                             </a:extLst>
                           </a:blip>
@@ -19054,10 +19459,10 @@
                           <pic:cNvPicPr/>
                         </pic:nvPicPr>
                         <pic:blipFill>
-                          <a:blip r:embed="rId17">
+                          <a:blip r:embed="rId18">
                             <a:extLst>
                               <a:ext uri="{96DAC541-7B7A-43D3-8B79-37D633B846F1}">
-                                <asvg:svgBlip xmlns:asvg="http://schemas.microsoft.com/office/drawing/2016/SVG/main" r:embed="rId18"/>
+                                <asvg:svgBlip xmlns:asvg="http://schemas.microsoft.com/office/drawing/2016/SVG/main" r:embed="rId19"/>
                               </a:ext>
                             </a:extLst>
                           </a:blip>
@@ -19127,10 +19532,10 @@
                           <pic:cNvPicPr/>
                         </pic:nvPicPr>
                         <pic:blipFill>
-                          <a:blip r:embed="rId19">
+                          <a:blip r:embed="rId20">
                             <a:extLst>
                               <a:ext uri="{96DAC541-7B7A-43D3-8B79-37D633B846F1}">
-                                <asvg:svgBlip xmlns:asvg="http://schemas.microsoft.com/office/drawing/2016/SVG/main" r:embed="rId20"/>
+                                <asvg:svgBlip xmlns:asvg="http://schemas.microsoft.com/office/drawing/2016/SVG/main" r:embed="rId21"/>
                               </a:ext>
                             </a:extLst>
                           </a:blip>
@@ -19316,10 +19721,10 @@
                           <pic:cNvPicPr/>
                         </pic:nvPicPr>
                         <pic:blipFill>
-                          <a:blip r:embed="rId17">
+                          <a:blip r:embed="rId18">
                             <a:extLst>
                               <a:ext uri="{96DAC541-7B7A-43D3-8B79-37D633B846F1}">
-                                <asvg:svgBlip xmlns:asvg="http://schemas.microsoft.com/office/drawing/2016/SVG/main" r:embed="rId18"/>
+                                <asvg:svgBlip xmlns:asvg="http://schemas.microsoft.com/office/drawing/2016/SVG/main" r:embed="rId19"/>
                               </a:ext>
                             </a:extLst>
                           </a:blip>
@@ -19388,10 +19793,10 @@
                           <pic:cNvPicPr/>
                         </pic:nvPicPr>
                         <pic:blipFill>
-                          <a:blip r:embed="rId17">
+                          <a:blip r:embed="rId18">
                             <a:extLst>
                               <a:ext uri="{96DAC541-7B7A-43D3-8B79-37D633B846F1}">
-                                <asvg:svgBlip xmlns:asvg="http://schemas.microsoft.com/office/drawing/2016/SVG/main" r:embed="rId18"/>
+                                <asvg:svgBlip xmlns:asvg="http://schemas.microsoft.com/office/drawing/2016/SVG/main" r:embed="rId19"/>
                               </a:ext>
                             </a:extLst>
                           </a:blip>
@@ -19460,10 +19865,10 @@
                           <pic:cNvPicPr/>
                         </pic:nvPicPr>
                         <pic:blipFill>
-                          <a:blip r:embed="rId17">
+                          <a:blip r:embed="rId18">
                             <a:extLst>
                               <a:ext uri="{96DAC541-7B7A-43D3-8B79-37D633B846F1}">
-                                <asvg:svgBlip xmlns:asvg="http://schemas.microsoft.com/office/drawing/2016/SVG/main" r:embed="rId18"/>
+                                <asvg:svgBlip xmlns:asvg="http://schemas.microsoft.com/office/drawing/2016/SVG/main" r:embed="rId19"/>
                               </a:ext>
                             </a:extLst>
                           </a:blip>
@@ -21471,10 +21876,10 @@
                           <pic:cNvPicPr/>
                         </pic:nvPicPr>
                         <pic:blipFill>
-                          <a:blip r:embed="rId17">
+                          <a:blip r:embed="rId18">
                             <a:extLst>
                               <a:ext uri="{96DAC541-7B7A-43D3-8B79-37D633B846F1}">
-                                <asvg:svgBlip xmlns:asvg="http://schemas.microsoft.com/office/drawing/2016/SVG/main" r:embed="rId18"/>
+                                <asvg:svgBlip xmlns:asvg="http://schemas.microsoft.com/office/drawing/2016/SVG/main" r:embed="rId19"/>
                               </a:ext>
                             </a:extLst>
                           </a:blip>
@@ -21543,10 +21948,10 @@
                           <pic:cNvPicPr/>
                         </pic:nvPicPr>
                         <pic:blipFill>
-                          <a:blip r:embed="rId17">
+                          <a:blip r:embed="rId18">
                             <a:extLst>
                               <a:ext uri="{96DAC541-7B7A-43D3-8B79-37D633B846F1}">
-                                <asvg:svgBlip xmlns:asvg="http://schemas.microsoft.com/office/drawing/2016/SVG/main" r:embed="rId18"/>
+                                <asvg:svgBlip xmlns:asvg="http://schemas.microsoft.com/office/drawing/2016/SVG/main" r:embed="rId19"/>
                               </a:ext>
                             </a:extLst>
                           </a:blip>
@@ -21615,10 +22020,10 @@
                           <pic:cNvPicPr/>
                         </pic:nvPicPr>
                         <pic:blipFill>
-                          <a:blip r:embed="rId19">
+                          <a:blip r:embed="rId20">
                             <a:extLst>
                               <a:ext uri="{96DAC541-7B7A-43D3-8B79-37D633B846F1}">
-                                <asvg:svgBlip xmlns:asvg="http://schemas.microsoft.com/office/drawing/2016/SVG/main" r:embed="rId20"/>
+                                <asvg:svgBlip xmlns:asvg="http://schemas.microsoft.com/office/drawing/2016/SVG/main" r:embed="rId21"/>
                               </a:ext>
                             </a:extLst>
                           </a:blip>
@@ -21822,10 +22227,10 @@
                           <pic:cNvPicPr/>
                         </pic:nvPicPr>
                         <pic:blipFill>
-                          <a:blip r:embed="rId17">
+                          <a:blip r:embed="rId18">
                             <a:extLst>
                               <a:ext uri="{96DAC541-7B7A-43D3-8B79-37D633B846F1}">
-                                <asvg:svgBlip xmlns:asvg="http://schemas.microsoft.com/office/drawing/2016/SVG/main" r:embed="rId18"/>
+                                <asvg:svgBlip xmlns:asvg="http://schemas.microsoft.com/office/drawing/2016/SVG/main" r:embed="rId19"/>
                               </a:ext>
                             </a:extLst>
                           </a:blip>
@@ -21895,10 +22300,10 @@
                           <pic:cNvPicPr/>
                         </pic:nvPicPr>
                         <pic:blipFill>
-                          <a:blip r:embed="rId17">
+                          <a:blip r:embed="rId18">
                             <a:extLst>
                               <a:ext uri="{96DAC541-7B7A-43D3-8B79-37D633B846F1}">
-                                <asvg:svgBlip xmlns:asvg="http://schemas.microsoft.com/office/drawing/2016/SVG/main" r:embed="rId18"/>
+                                <asvg:svgBlip xmlns:asvg="http://schemas.microsoft.com/office/drawing/2016/SVG/main" r:embed="rId19"/>
                               </a:ext>
                             </a:extLst>
                           </a:blip>
@@ -21968,10 +22373,10 @@
                           <pic:cNvPicPr/>
                         </pic:nvPicPr>
                         <pic:blipFill>
-                          <a:blip r:embed="rId19">
+                          <a:blip r:embed="rId20">
                             <a:extLst>
                               <a:ext uri="{96DAC541-7B7A-43D3-8B79-37D633B846F1}">
-                                <asvg:svgBlip xmlns:asvg="http://schemas.microsoft.com/office/drawing/2016/SVG/main" r:embed="rId20"/>
+                                <asvg:svgBlip xmlns:asvg="http://schemas.microsoft.com/office/drawing/2016/SVG/main" r:embed="rId21"/>
                               </a:ext>
                             </a:extLst>
                           </a:blip>
@@ -22159,10 +22564,10 @@
                           <pic:cNvPicPr/>
                         </pic:nvPicPr>
                         <pic:blipFill>
-                          <a:blip r:embed="rId17">
+                          <a:blip r:embed="rId18">
                             <a:extLst>
                               <a:ext uri="{96DAC541-7B7A-43D3-8B79-37D633B846F1}">
-                                <asvg:svgBlip xmlns:asvg="http://schemas.microsoft.com/office/drawing/2016/SVG/main" r:embed="rId18"/>
+                                <asvg:svgBlip xmlns:asvg="http://schemas.microsoft.com/office/drawing/2016/SVG/main" r:embed="rId19"/>
                               </a:ext>
                             </a:extLst>
                           </a:blip>
@@ -22232,10 +22637,10 @@
                           <pic:cNvPicPr/>
                         </pic:nvPicPr>
                         <pic:blipFill>
-                          <a:blip r:embed="rId17">
+                          <a:blip r:embed="rId18">
                             <a:extLst>
                               <a:ext uri="{96DAC541-7B7A-43D3-8B79-37D633B846F1}">
-                                <asvg:svgBlip xmlns:asvg="http://schemas.microsoft.com/office/drawing/2016/SVG/main" r:embed="rId18"/>
+                                <asvg:svgBlip xmlns:asvg="http://schemas.microsoft.com/office/drawing/2016/SVG/main" r:embed="rId19"/>
                               </a:ext>
                             </a:extLst>
                           </a:blip>
@@ -22305,10 +22710,10 @@
                           <pic:cNvPicPr/>
                         </pic:nvPicPr>
                         <pic:blipFill>
-                          <a:blip r:embed="rId17">
+                          <a:blip r:embed="rId18">
                             <a:extLst>
                               <a:ext uri="{96DAC541-7B7A-43D3-8B79-37D633B846F1}">
-                                <asvg:svgBlip xmlns:asvg="http://schemas.microsoft.com/office/drawing/2016/SVG/main" r:embed="rId18"/>
+                                <asvg:svgBlip xmlns:asvg="http://schemas.microsoft.com/office/drawing/2016/SVG/main" r:embed="rId19"/>
                               </a:ext>
                             </a:extLst>
                           </a:blip>
@@ -22494,10 +22899,10 @@
                           <pic:cNvPicPr/>
                         </pic:nvPicPr>
                         <pic:blipFill>
-                          <a:blip r:embed="rId17">
+                          <a:blip r:embed="rId18">
                             <a:extLst>
                               <a:ext uri="{96DAC541-7B7A-43D3-8B79-37D633B846F1}">
-                                <asvg:svgBlip xmlns:asvg="http://schemas.microsoft.com/office/drawing/2016/SVG/main" r:embed="rId18"/>
+                                <asvg:svgBlip xmlns:asvg="http://schemas.microsoft.com/office/drawing/2016/SVG/main" r:embed="rId19"/>
                               </a:ext>
                             </a:extLst>
                           </a:blip>
@@ -22566,10 +22971,10 @@
                           <pic:cNvPicPr/>
                         </pic:nvPicPr>
                         <pic:blipFill>
-                          <a:blip r:embed="rId17">
+                          <a:blip r:embed="rId18">
                             <a:extLst>
                               <a:ext uri="{96DAC541-7B7A-43D3-8B79-37D633B846F1}">
-                                <asvg:svgBlip xmlns:asvg="http://schemas.microsoft.com/office/drawing/2016/SVG/main" r:embed="rId18"/>
+                                <asvg:svgBlip xmlns:asvg="http://schemas.microsoft.com/office/drawing/2016/SVG/main" r:embed="rId19"/>
                               </a:ext>
                             </a:extLst>
                           </a:blip>
@@ -22638,10 +23043,10 @@
                           <pic:cNvPicPr/>
                         </pic:nvPicPr>
                         <pic:blipFill>
-                          <a:blip r:embed="rId19">
+                          <a:blip r:embed="rId20">
                             <a:extLst>
                               <a:ext uri="{96DAC541-7B7A-43D3-8B79-37D633B846F1}">
-                                <asvg:svgBlip xmlns:asvg="http://schemas.microsoft.com/office/drawing/2016/SVG/main" r:embed="rId20"/>
+                                <asvg:svgBlip xmlns:asvg="http://schemas.microsoft.com/office/drawing/2016/SVG/main" r:embed="rId21"/>
                               </a:ext>
                             </a:extLst>
                           </a:blip>
@@ -24367,7 +24772,43 @@
         <w:rPr>
           <w:lang w:val="en-FI"/>
         </w:rPr>
-        <w:t>Alsos, K., &amp; Dølvik, J. E. (2021). The future of work in the Nordic countries: Opportunities and challenges for the Nordic working life models.</w:t>
+        <w:t xml:space="preserve">Alsos, K., &amp; Dølvik, J. E. (2021). </w:t>
+      </w:r>
+      <w:r>
+        <w:rPr>
+          <w:i/>
+          <w:iCs/>
+          <w:lang w:val="en-FI"/>
+        </w:rPr>
+        <w:t>The future of work in the Nordic countries: Opportunities and challenges for the Nordic working life models</w:t>
+      </w:r>
+      <w:r>
+        <w:rPr>
+          <w:lang w:val="en-FI"/>
+        </w:rPr>
+        <w:t>.</w:t>
+      </w:r>
+      <w:r>
+        <w:rPr>
+          <w:lang w:val="en-FI"/>
+        </w:rPr>
+        <w:t xml:space="preserve"> </w:t>
+      </w:r>
+      <w:r>
+        <w:t>Copenhagen</w:t>
+      </w:r>
+      <w:r>
+        <w:t>:</w:t>
+      </w:r>
+      <w:r>
+        <w:rPr>
+          <w:rFonts w:cstheme="minorHAnsi"/>
+          <w:sz w:val="22"/>
+        </w:rPr>
+        <w:t xml:space="preserve"> </w:t>
+      </w:r>
+      <w:r>
+        <w:t>Nordic Council of Ministers</w:t>
       </w:r>
     </w:p>
     <w:p>
@@ -24431,7 +24872,7 @@
         <w:rPr>
           <w:lang w:val="en-FI"/>
         </w:rPr>
-        <w:t>Arntz, Melanie, Terry Gregory, and Ulrich Zierahn. "Revisiting the risk of automation." </w:t>
+        <w:t>Arntz, Melanie, Terry Gregory, and Ulrich Zierahn. Revisiting the risk of automation. </w:t>
       </w:r>
       <w:r>
         <w:rPr>
@@ -24956,6 +25397,12 @@
         <w:rPr>
           <w:lang w:val="en-FI"/>
         </w:rPr>
+        <w:t>, 3, 29-41</w:t>
+      </w:r>
+      <w:r>
+        <w:rPr>
+          <w:lang w:val="en-FI"/>
+        </w:rPr>
         <w:t>.</w:t>
       </w:r>
     </w:p>
@@ -25205,7 +25652,29 @@
           <w:lang w:val="en-FI"/>
         </w:rPr>
         <w:lastRenderedPageBreak/>
-        <w:t>Keynes, J. M. (1930). Economic possibilities for our grandchildren. In </w:t>
+        <w:t xml:space="preserve">Keynes, J. M. (1930). </w:t>
+      </w:r>
+      <w:r>
+        <w:rPr>
+          <w:i/>
+          <w:iCs/>
+          <w:lang w:val="en-FI"/>
+        </w:rPr>
+        <w:t xml:space="preserve">Economic possibilities for our grandchildren. </w:t>
+      </w:r>
+      <w:r>
+        <w:rPr>
+          <w:i/>
+          <w:iCs/>
+          <w:lang w:val="en-FI"/>
+        </w:rPr>
+        <w:t>In</w:t>
+      </w:r>
+      <w:r>
+        <w:rPr>
+          <w:lang w:val="en-FI"/>
+        </w:rPr>
+        <w:t xml:space="preserve"> </w:t>
       </w:r>
       <w:r>
         <w:rPr>
@@ -25495,17 +25964,41 @@
       </w:r>
       <w:r>
         <w:rPr>
+          <w:lang w:val="en-FI"/>
+        </w:rPr>
+        <w:t>Working Life Barometer 2023: More support for continuous learning needed at workplaces</w:t>
+      </w:r>
+      <w:r>
+        <w:rPr>
           <w:i/>
           <w:iCs/>
           <w:lang w:val="en-FI"/>
         </w:rPr>
-        <w:t>Working Life Barometer 2023: More support for continuous learning needed at workplaces - Finnish Government</w:t>
+        <w:t xml:space="preserve"> - Finnish Government</w:t>
       </w:r>
       <w:r>
         <w:rPr>
           <w:lang w:val="en-FI"/>
         </w:rPr>
-        <w:t>. (n.d.). Finnish Government.https://valtioneuvosto.fi/en/-//1410877/working-life-barometer-2023-more-support-for-continuous-learning-needed-at-workplaces</w:t>
+        <w:t xml:space="preserve">. (n.d.). </w:t>
+      </w:r>
+      <w:r>
+        <w:rPr>
+          <w:lang w:val="en-FI"/>
+        </w:rPr>
+        <w:t>Retrieved October 8,</w:t>
+      </w:r>
+      <w:r>
+        <w:rPr>
+          <w:lang w:val="en-FI"/>
+        </w:rPr>
+        <w:t xml:space="preserve"> 2024 from </w:t>
+      </w:r>
+      <w:r>
+        <w:rPr>
+          <w:lang w:val="en-FI"/>
+        </w:rPr>
+        <w:t>https://valtioneuvosto.fi/en/-//1410877/working-life-barometer-2023-more-support-for-continuous-learning-needed-at-workplaces</w:t>
       </w:r>
     </w:p>
     <w:p>
@@ -25537,7 +26030,32 @@
         <w:rPr>
           <w:lang w:val="en-FI"/>
         </w:rPr>
-        <w:t>. Open University.</w:t>
+        <w:t>. Open University</w:t>
+      </w:r>
+      <w:r>
+        <w:rPr>
+          <w:lang w:val="en-FI"/>
+        </w:rPr>
+        <w:t xml:space="preserve"> Press</w:t>
+      </w:r>
+      <w:r>
+        <w:rPr>
+          <w:lang w:val="en-FI"/>
+        </w:rPr>
+        <w:t>.</w:t>
+      </w:r>
+      <w:r>
+        <w:rPr>
+          <w:rFonts w:cstheme="minorHAnsi"/>
+          <w:sz w:val="22"/>
+        </w:rPr>
+        <w:t xml:space="preserve"> </w:t>
+      </w:r>
+      <w:r>
+        <w:t>Buckingham, UK</w:t>
+      </w:r>
+      <w:r>
+        <w:t>.</w:t>
       </w:r>
     </w:p>
     <w:p>
@@ -25740,21 +26258,49 @@
         <w:rPr>
           <w:lang w:val="en-FI"/>
         </w:rPr>
-        <w:t>Pajarinen, M., Rouvinen, P., &amp; Ekeland, A. (2013). Computerization and the Future of Jobs. </w:t>
+        <w:t>Pajarinen</w:t>
+      </w:r>
+      <w:r>
+        <w:rPr>
+          <w:lang w:val="en-FI"/>
+        </w:rPr>
+        <w:t>, M., Rouvinen, P., &amp; Ekeland, A. (201</w:t>
+      </w:r>
+      <w:r>
+        <w:rPr>
+          <w:lang w:val="en-FI"/>
+        </w:rPr>
+        <w:t>5</w:t>
+      </w:r>
+      <w:r>
+        <w:rPr>
+          <w:lang w:val="en-FI"/>
+        </w:rPr>
+        <w:t>). Computerization and the Future of Jobs. </w:t>
       </w:r>
       <w:r>
         <w:rPr>
           <w:i/>
           <w:iCs/>
-          <w:lang w:val="en-FI"/>
-        </w:rPr>
-        <w:t>SSB</w:t>
-      </w:r>
-      <w:r>
-        <w:rPr>
-          <w:lang w:val="en-FI"/>
-        </w:rPr>
-        <w:t>.</w:t>
+        </w:rPr>
+        <w:t>ETLA Muistio • Brief</w:t>
+      </w:r>
+      <w:r>
+        <w:rPr>
+          <w:i/>
+          <w:iCs/>
+        </w:rPr>
+        <w:t>,</w:t>
+      </w:r>
+      <w:r>
+        <w:rPr>
+          <w:i/>
+          <w:iCs/>
+        </w:rPr>
+        <w:t xml:space="preserve"> </w:t>
+      </w:r>
+      <w:r>
+        <w:t>34 • 22 April 2015</w:t>
       </w:r>
     </w:p>
     <w:p>
@@ -25772,7 +26318,19 @@
         <w:rPr>
           <w:lang w:val="en-FI"/>
         </w:rPr>
-        <w:t xml:space="preserve">Sadun. (2023). </w:t>
+        <w:t>Sadun</w:t>
+      </w:r>
+      <w:r>
+        <w:rPr>
+          <w:lang w:val="en-FI"/>
+        </w:rPr>
+        <w:t>, R.</w:t>
+      </w:r>
+      <w:r>
+        <w:rPr>
+          <w:lang w:val="en-FI"/>
+        </w:rPr>
+        <w:t xml:space="preserve"> (2023). </w:t>
       </w:r>
       <w:r>
         <w:rPr>
@@ -25786,7 +26344,61 @@
         <w:rPr>
           <w:lang w:val="en-FI"/>
         </w:rPr>
-        <w:t>. (2023, August 29). Harvard Business Review. https://hbr.org/2023/08/how-to-reskill-your-workforce-in-the-age-of-ai</w:t>
+        <w:t xml:space="preserve">. </w:t>
+      </w:r>
+      <w:r>
+        <w:rPr>
+          <w:lang w:val="en-FI"/>
+        </w:rPr>
+        <w:t>Retrieved</w:t>
+      </w:r>
+      <w:r>
+        <w:rPr>
+          <w:lang w:val="en-FI"/>
+        </w:rPr>
+        <w:t xml:space="preserve"> </w:t>
+      </w:r>
+      <w:r>
+        <w:rPr>
+          <w:lang w:val="en-FI"/>
+        </w:rPr>
+        <w:t>October</w:t>
+      </w:r>
+      <w:r>
+        <w:rPr>
+          <w:lang w:val="en-FI"/>
+        </w:rPr>
+        <w:t xml:space="preserve"> </w:t>
+      </w:r>
+      <w:r>
+        <w:rPr>
+          <w:lang w:val="en-FI"/>
+        </w:rPr>
+        <w:t>8</w:t>
+      </w:r>
+      <w:r>
+        <w:rPr>
+          <w:lang w:val="en-FI"/>
+        </w:rPr>
+        <w:t>, 202</w:t>
+      </w:r>
+      <w:r>
+        <w:rPr>
+          <w:lang w:val="en-FI"/>
+        </w:rPr>
+        <w:t>4</w:t>
+      </w:r>
+      <w:r>
+        <w:rPr>
+          <w:lang w:val="en-FI"/>
+        </w:rPr>
+        <w:t xml:space="preserve"> from </w:t>
+      </w:r>
+      <w:r>
+        <w:rPr>
+          <w:lang w:val="en-FI"/>
+        </w:rPr>
+        <w:t>Harvard Business Review. https://hbr.org/2023/08/how-to-reskill-your-workforce-in-the-age-of-ai</w:t>
       </w:r>
     </w:p>
     <w:p>
@@ -25804,7 +26416,7 @@
         <w:rPr>
           <w:lang w:val="en-US"/>
         </w:rPr>
-        <w:t xml:space="preserve">Tilastokeskus. (2023). </w:t>
+        <w:t xml:space="preserve">Tilastokeskus. </w:t>
       </w:r>
       <w:r>
         <w:rPr>
@@ -25812,13 +26424,31 @@
           <w:iCs/>
           <w:lang w:val="en-US"/>
         </w:rPr>
-        <w:t>Statistics Finland</w:t>
+        <w:t>Working Life Barometer</w:t>
       </w:r>
       <w:r>
         <w:rPr>
           <w:lang w:val="en-US"/>
         </w:rPr>
-        <w:t>. Stat.fi. https://stat.fi/tup/htpalvelut/tutkimukset/tyobaro_en.html</w:t>
+        <w:t xml:space="preserve">. </w:t>
+      </w:r>
+      <w:r>
+        <w:rPr>
+          <w:lang w:val="en-US"/>
+        </w:rPr>
+        <w:t xml:space="preserve">Retrieved October 8, 2024 from </w:t>
+      </w:r>
+      <w:r>
+        <w:rPr>
+          <w:lang w:val="en-US"/>
+        </w:rPr>
+        <w:t>https://stat.fi/tup/htpalvelut/tutkimukset/tyobaro_en.html</w:t>
+      </w:r>
+      <w:r>
+        <w:rPr>
+          <w:lang w:val="en-US"/>
+        </w:rPr>
+        <w:t>.</w:t>
       </w:r>
     </w:p>
     <w:p>
@@ -25836,7 +26466,7 @@
         <w:rPr>
           <w:lang w:val="en-FI"/>
         </w:rPr>
-        <w:t>Vainiomäki, J. (2014). Aggregate Evidence for Job Polarization in Finland. In </w:t>
+        <w:t xml:space="preserve">Vainiomäki, J. (2014). Aggregate Evidence for Job Polarization in Finland. </w:t>
       </w:r>
       <w:r>
         <w:rPr>
@@ -25994,8 +26624,8 @@
       </w:pPr>
     </w:p>
     <w:sectPr>
-      <w:headerReference w:type="even" r:id="rId21"/>
-      <w:headerReference w:type="default" r:id="rId22"/>
+      <w:headerReference w:type="even" r:id="rId22"/>
+      <w:headerReference w:type="default" r:id="rId23"/>
       <w:type w:val="oddPage"/>
       <w:pgSz w:w="11907" w:h="16840" w:code="9"/>
       <w:pgMar w:top="1418" w:right="1418" w:bottom="1418" w:left="1418" w:header="709" w:footer="709" w:gutter="0"/>
@@ -27187,15 +27817,6 @@
   </w:num>
   <w:num w:numId="7" w16cid:durableId="445388226">
     <w:abstractNumId w:val="4"/>
-    <w:lvlOverride w:ilvl="0"/>
-    <w:lvlOverride w:ilvl="1"/>
-    <w:lvlOverride w:ilvl="2"/>
-    <w:lvlOverride w:ilvl="3"/>
-    <w:lvlOverride w:ilvl="4"/>
-    <w:lvlOverride w:ilvl="5"/>
-    <w:lvlOverride w:ilvl="6"/>
-    <w:lvlOverride w:ilvl="7"/>
-    <w:lvlOverride w:ilvl="8"/>
   </w:num>
   <w:num w:numId="8" w16cid:durableId="1232034824">
     <w:abstractNumId w:val="4"/>
@@ -28806,6 +29427,18 @@
       <w:szCs w:val="20"/>
     </w:rPr>
   </w:style>
+  <w:style w:type="character" w:styleId="UnresolvedMention">
+    <w:name w:val="Unresolved Mention"/>
+    <w:basedOn w:val="DefaultParagraphFont"/>
+    <w:uiPriority w:val="99"/>
+    <w:semiHidden/>
+    <w:unhideWhenUsed/>
+    <w:rsid w:val="00E95D34"/>
+    <w:rPr>
+      <w:color w:val="605E5C"/>
+      <w:shd w:val="clear" w:color="auto" w:fill="E1DFDD"/>
+    </w:rPr>
+  </w:style>
 </w:styles>
 </file>
 
@@ -29095,10 +29728,6 @@
 </file>
 
 <file path=customXml/item1.xml><?xml version="1.0" encoding="utf-8"?>
-<b:Sources xmlns:b="http://schemas.openxmlformats.org/officeDocument/2006/bibliography" xmlns="http://schemas.openxmlformats.org/officeDocument/2006/bibliography" SelectedStyle="\APASixthEditionOfficeOnline.xsl" StyleName="APA" Version="6"/>
-</file>
-
-<file path=customXml/item2.xml><?xml version="1.0" encoding="utf-8"?>
 <?mso-contentType ?>
 <FormTemplates xmlns="http://schemas.microsoft.com/sharepoint/v3/contenttype/forms">
   <Display>DocumentLibraryForm</Display>
@@ -29107,16 +29736,11 @@
 </FormTemplates>
 </file>
 
-<file path=customXml/item3.xml><?xml version="1.0" encoding="utf-8"?>
-<p:properties xmlns:p="http://schemas.microsoft.com/office/2006/metadata/properties" xmlns:xsi="http://www.w3.org/2001/XMLSchema-instance" xmlns:pc="http://schemas.microsoft.com/office/infopath/2007/PartnerControls">
-  <documentManagement>
-    <PublishingExpirationDate xmlns="http://schemas.microsoft.com/sharepoint/v3" xsi:nil="true"/>
-    <PublishingStartDate xmlns="http://schemas.microsoft.com/sharepoint/v3">[today]</PublishingStartDate>
-  </documentManagement>
-</p:properties>
+<file path=customXml/item2.xml><?xml version="1.0" encoding="utf-8"?>
+<b:Sources xmlns:b="http://schemas.openxmlformats.org/officeDocument/2006/bibliography" xmlns="http://schemas.openxmlformats.org/officeDocument/2006/bibliography" SelectedStyle="\APASixthEditionOfficeOnline.xsl" StyleName="APA" Version="6"/>
 </file>
 
-<file path=customXml/item4.xml><?xml version="1.0" encoding="utf-8"?>
+<file path=customXml/item3.xml><?xml version="1.0" encoding="utf-8"?>
 <ct:contentTypeSchema xmlns:ct="http://schemas.microsoft.com/office/2006/metadata/contentType" xmlns:ma="http://schemas.microsoft.com/office/2006/metadata/properties/metaAttributes" ct:_="" ma:_="" ma:contentTypeName="Document" ma:contentTypeID="0x0101007D83C2406E67DD41848BC75F5F417786" ma:contentTypeVersion="1" ma:contentTypeDescription="Create a new document." ma:contentTypeScope="" ma:versionID="dd2332035d10bc5410bc27c49f833251">
   <xsd:schema xmlns:xsd="http://www.w3.org/2001/XMLSchema" xmlns:xs="http://www.w3.org/2001/XMLSchema" xmlns:p="http://schemas.microsoft.com/office/2006/metadata/properties" xmlns:ns1="http://schemas.microsoft.com/sharepoint/v3" targetNamespace="http://schemas.microsoft.com/office/2006/metadata/properties" ma:root="true" ma:fieldsID="55d3c2ff1dfae606d6f8168c38786798" ns1:_="">
     <xsd:import namespace="http://schemas.microsoft.com/sharepoint/v3"/>
@@ -29248,7 +29872,24 @@
 </ct:contentTypeSchema>
 </file>
 
+<file path=customXml/item4.xml><?xml version="1.0" encoding="utf-8"?>
+<p:properties xmlns:p="http://schemas.microsoft.com/office/2006/metadata/properties" xmlns:xsi="http://www.w3.org/2001/XMLSchema-instance" xmlns:pc="http://schemas.microsoft.com/office/infopath/2007/PartnerControls">
+  <documentManagement>
+    <PublishingExpirationDate xmlns="http://schemas.microsoft.com/sharepoint/v3" xsi:nil="true"/>
+    <PublishingStartDate xmlns="http://schemas.microsoft.com/sharepoint/v3">[today]</PublishingStartDate>
+  </documentManagement>
+</p:properties>
+</file>
+
 <file path=customXml/itemProps1.xml><?xml version="1.0" encoding="utf-8"?>
+<ds:datastoreItem xmlns:ds="http://schemas.openxmlformats.org/officeDocument/2006/customXml" ds:itemID="{A02C0FAD-7ABD-4327-B9CC-5095FCD64EFD}">
+  <ds:schemaRefs>
+    <ds:schemaRef ds:uri="http://schemas.microsoft.com/sharepoint/v3/contenttype/forms"/>
+  </ds:schemaRefs>
+</ds:datastoreItem>
+</file>
+
+<file path=customXml/itemProps2.xml><?xml version="1.0" encoding="utf-8"?>
 <ds:datastoreItem xmlns:ds="http://schemas.openxmlformats.org/officeDocument/2006/customXml" ds:itemID="{0759A69B-5D69-4868-8E5F-33E2AE7A2C04}">
   <ds:schemaRefs>
     <ds:schemaRef ds:uri="http://schemas.openxmlformats.org/officeDocument/2006/bibliography"/>
@@ -29256,25 +29897,7 @@
 </ds:datastoreItem>
 </file>
 
-<file path=customXml/itemProps2.xml><?xml version="1.0" encoding="utf-8"?>
-<ds:datastoreItem xmlns:ds="http://schemas.openxmlformats.org/officeDocument/2006/customXml" ds:itemID="{A02C0FAD-7ABD-4327-B9CC-5095FCD64EFD}">
-  <ds:schemaRefs>
-    <ds:schemaRef ds:uri="http://schemas.microsoft.com/sharepoint/v3/contenttype/forms"/>
-  </ds:schemaRefs>
-</ds:datastoreItem>
-</file>
-
 <file path=customXml/itemProps3.xml><?xml version="1.0" encoding="utf-8"?>
-<ds:datastoreItem xmlns:ds="http://schemas.openxmlformats.org/officeDocument/2006/customXml" ds:itemID="{1C5EB7D7-8BDF-437B-A0A0-72460EC5A1C1}">
-  <ds:schemaRefs>
-    <ds:schemaRef ds:uri="http://schemas.microsoft.com/office/2006/metadata/properties"/>
-    <ds:schemaRef ds:uri="http://schemas.microsoft.com/office/infopath/2007/PartnerControls"/>
-    <ds:schemaRef ds:uri="http://schemas.microsoft.com/sharepoint/v3"/>
-  </ds:schemaRefs>
-</ds:datastoreItem>
-</file>
-
-<file path=customXml/itemProps4.xml><?xml version="1.0" encoding="utf-8"?>
 <ds:datastoreItem xmlns:ds="http://schemas.openxmlformats.org/officeDocument/2006/customXml" ds:itemID="{F7F421E0-B93F-4050-9EB3-FACC3C69726A}">
   <ds:schemaRefs>
     <ds:schemaRef ds:uri="http://schemas.microsoft.com/office/2006/metadata/contentType"/>
@@ -29290,4 +29913,14 @@
     <ds:schemaRef ds:uri="http://schemas.microsoft.com/internal/obd"/>
   </ds:schemaRefs>
 </ds:datastoreItem>
+</file>
+
+<file path=customXml/itemProps4.xml><?xml version="1.0" encoding="utf-8"?>
+<ds:datastoreItem xmlns:ds="http://schemas.openxmlformats.org/officeDocument/2006/customXml" ds:itemID="{1C5EB7D7-8BDF-437B-A0A0-72460EC5A1C1}">
+  <ds:schemaRefs>
+    <ds:schemaRef ds:uri="http://schemas.microsoft.com/office/2006/metadata/properties"/>
+    <ds:schemaRef ds:uri="http://schemas.microsoft.com/office/infopath/2007/PartnerControls"/>
+    <ds:schemaRef ds:uri="http://schemas.microsoft.com/sharepoint/v3"/>
+  </ds:schemaRefs>
+</ds:datastoreItem>
 </file>
</xml_diff>